<commit_message>
Dodanie strony tytulowej i spisu tresci do sprawozdanie. Dodanie sprawozdanie w formacie pdf
</commit_message>
<xml_diff>
--- a/doc/sprawozdanie.docx
+++ b/doc/sprawozdanie.docx
@@ -1,14 +1,861 @@
 
 <file path=word/document.xml><?xml version="1.0" encoding="utf-8"?>
-<w:document xmlns:ve="http://schemas.openxmlformats.org/markup-compatibility/2006" xmlns:o="urn:schemas-microsoft-com:office:office" xmlns:r="http://schemas.openxmlformats.org/officeDocument/2006/relationships" xmlns:m="http://schemas.openxmlformats.org/officeDocument/2006/math" xmlns:v="urn:schemas-microsoft-com:vml" xmlns:wp="http://schemas.openxmlformats.org/drawingml/2006/wordprocessingDrawing" xmlns:w10="urn:schemas-microsoft-com:office:word" xmlns:w="http://schemas.openxmlformats.org/wordprocessingml/2006/main" xmlns:wne="http://schemas.microsoft.com/office/word/2006/wordml">
+<w:document xmlns:wpc="http://schemas.microsoft.com/office/word/2010/wordprocessingCanvas" xmlns:mc="http://schemas.openxmlformats.org/markup-compatibility/2006" xmlns:o="urn:schemas-microsoft-com:office:office" xmlns:r="http://schemas.openxmlformats.org/officeDocument/2006/relationships" xmlns:m="http://schemas.openxmlformats.org/officeDocument/2006/math" xmlns:v="urn:schemas-microsoft-com:vml" xmlns:wp14="http://schemas.microsoft.com/office/word/2010/wordprocessingDrawing" xmlns:wp="http://schemas.openxmlformats.org/drawingml/2006/wordprocessingDrawing" xmlns:w10="urn:schemas-microsoft-com:office:word" xmlns:w="http://schemas.openxmlformats.org/wordprocessingml/2006/main" xmlns:w14="http://schemas.microsoft.com/office/word/2010/wordml" xmlns:wpg="http://schemas.microsoft.com/office/word/2010/wordprocessingGroup" xmlns:wpi="http://schemas.microsoft.com/office/word/2010/wordprocessingInk" xmlns:wne="http://schemas.microsoft.com/office/word/2006/wordml" xmlns:wps="http://schemas.microsoft.com/office/word/2010/wordprocessingShape" mc:Ignorable="w14 wp14">
   <w:body>
+    <w:sdt>
+      <w:sdtPr>
+        <w:rPr>
+          <w:rFonts w:asciiTheme="majorHAnsi" w:eastAsiaTheme="majorEastAsia" w:hAnsiTheme="majorHAnsi" w:cstheme="majorBidi"/>
+        </w:rPr>
+        <w:id w:val="232821022"/>
+        <w:docPartObj>
+          <w:docPartGallery w:val="Cover Pages"/>
+          <w:docPartUnique/>
+        </w:docPartObj>
+      </w:sdtPr>
+      <w:sdtEndPr>
+        <w:rPr>
+          <w:rFonts w:asciiTheme="minorHAnsi" w:eastAsiaTheme="minorHAnsi" w:hAnsiTheme="minorHAnsi" w:cstheme="minorBidi"/>
+          <w:lang w:eastAsia="en-US"/>
+        </w:rPr>
+      </w:sdtEndPr>
+      <w:sdtContent>
+        <w:tbl>
+          <w:tblPr>
+            <w:tblpPr w:leftFromText="187" w:rightFromText="187" w:horzAnchor="margin" w:tblpXSpec="center" w:tblpY="2881"/>
+            <w:tblW w:w="4000" w:type="pct"/>
+            <w:tblBorders>
+              <w:left w:val="single" w:sz="18" w:space="0" w:color="4F81BD" w:themeColor="accent1"/>
+            </w:tblBorders>
+            <w:tblLook w:val="04A0" w:firstRow="1" w:lastRow="0" w:firstColumn="1" w:lastColumn="0" w:noHBand="0" w:noVBand="1"/>
+          </w:tblPr>
+          <w:tblGrid>
+            <w:gridCol w:w="7442"/>
+          </w:tblGrid>
+          <w:tr>
+            <w:tc>
+              <w:tcPr>
+                <w:tcW w:w="7672" w:type="dxa"/>
+                <w:tcMar>
+                  <w:top w:w="216" w:type="dxa"/>
+                  <w:left w:w="115" w:type="dxa"/>
+                  <w:bottom w:w="216" w:type="dxa"/>
+                  <w:right w:w="115" w:type="dxa"/>
+                </w:tcMar>
+              </w:tcPr>
+              <w:p>
+                <w:pPr>
+                  <w:pStyle w:val="Bezodstpw"/>
+                  <w:rPr>
+                    <w:rFonts w:asciiTheme="majorHAnsi" w:eastAsiaTheme="majorEastAsia" w:hAnsiTheme="majorHAnsi" w:cstheme="majorBidi"/>
+                  </w:rPr>
+                </w:pPr>
+              </w:p>
+            </w:tc>
+          </w:tr>
+          <w:tr>
+            <w:tc>
+              <w:tcPr>
+                <w:tcW w:w="7672" w:type="dxa"/>
+              </w:tcPr>
+              <w:sdt>
+                <w:sdtPr>
+                  <w:rPr>
+                    <w:rFonts w:asciiTheme="majorHAnsi" w:eastAsiaTheme="majorEastAsia" w:hAnsiTheme="majorHAnsi" w:cstheme="majorBidi"/>
+                    <w:color w:val="4F81BD" w:themeColor="accent1"/>
+                    <w:sz w:val="80"/>
+                    <w:szCs w:val="80"/>
+                  </w:rPr>
+                  <w:alias w:val="Tytuł"/>
+                  <w:id w:val="13406919"/>
+                  <w:placeholder>
+                    <w:docPart w:val="CDEA1A68E451452082D7C3FDC310DF58"/>
+                  </w:placeholder>
+                  <w:dataBinding w:prefixMappings="xmlns:ns0='http://schemas.openxmlformats.org/package/2006/metadata/core-properties' xmlns:ns1='http://purl.org/dc/elements/1.1/'" w:xpath="/ns0:coreProperties[1]/ns1:title[1]" w:storeItemID="{6C3C8BC8-F283-45AE-878A-BAB7291924A1}"/>
+                  <w:text/>
+                </w:sdtPr>
+                <w:sdtContent>
+                  <w:p>
+                    <w:pPr>
+                      <w:pStyle w:val="Bezodstpw"/>
+                      <w:rPr>
+                        <w:rFonts w:asciiTheme="majorHAnsi" w:eastAsiaTheme="majorEastAsia" w:hAnsiTheme="majorHAnsi" w:cstheme="majorBidi"/>
+                        <w:color w:val="4F81BD" w:themeColor="accent1"/>
+                        <w:sz w:val="80"/>
+                        <w:szCs w:val="80"/>
+                      </w:rPr>
+                    </w:pPr>
+                    <w:r>
+                      <w:rPr>
+                        <w:rFonts w:asciiTheme="majorHAnsi" w:eastAsiaTheme="majorEastAsia" w:hAnsiTheme="majorHAnsi" w:cstheme="majorBidi"/>
+                        <w:color w:val="4F81BD" w:themeColor="accent1"/>
+                        <w:sz w:val="80"/>
+                        <w:szCs w:val="80"/>
+                      </w:rPr>
+                      <w:t>Wspomaganie decyzji w warunkach ryzyka</w:t>
+                    </w:r>
+                  </w:p>
+                </w:sdtContent>
+              </w:sdt>
+            </w:tc>
+          </w:tr>
+          <w:tr>
+            <w:sdt>
+              <w:sdtPr>
+                <w:rPr>
+                  <w:rFonts w:asciiTheme="majorHAnsi" w:eastAsiaTheme="majorEastAsia" w:hAnsiTheme="majorHAnsi" w:cstheme="majorBidi"/>
+                </w:rPr>
+                <w:alias w:val="Podtytuł"/>
+                <w:id w:val="13406923"/>
+                <w:placeholder>
+                  <w:docPart w:val="78E550B164984DDBB4E9D9569A01E237"/>
+                </w:placeholder>
+                <w:dataBinding w:prefixMappings="xmlns:ns0='http://schemas.openxmlformats.org/package/2006/metadata/core-properties' xmlns:ns1='http://purl.org/dc/elements/1.1/'" w:xpath="/ns0:coreProperties[1]/ns1:subject[1]" w:storeItemID="{6C3C8BC8-F283-45AE-878A-BAB7291924A1}"/>
+                <w:text/>
+              </w:sdtPr>
+              <w:sdtContent>
+                <w:tc>
+                  <w:tcPr>
+                    <w:tcW w:w="7672" w:type="dxa"/>
+                    <w:tcMar>
+                      <w:top w:w="216" w:type="dxa"/>
+                      <w:left w:w="115" w:type="dxa"/>
+                      <w:bottom w:w="216" w:type="dxa"/>
+                      <w:right w:w="115" w:type="dxa"/>
+                    </w:tcMar>
+                  </w:tcPr>
+                  <w:p>
+                    <w:pPr>
+                      <w:pStyle w:val="Bezodstpw"/>
+                      <w:rPr>
+                        <w:rFonts w:asciiTheme="majorHAnsi" w:eastAsiaTheme="majorEastAsia" w:hAnsiTheme="majorHAnsi" w:cstheme="majorBidi"/>
+                      </w:rPr>
+                    </w:pPr>
+                    <w:r>
+                      <w:rPr>
+                        <w:rFonts w:asciiTheme="majorHAnsi" w:eastAsiaTheme="majorEastAsia" w:hAnsiTheme="majorHAnsi" w:cstheme="majorBidi"/>
+                      </w:rPr>
+                      <w:t>Projekt numer 33 – uproszczone zagadnienie produkcji żywności</w:t>
+                    </w:r>
+                  </w:p>
+                </w:tc>
+              </w:sdtContent>
+            </w:sdt>
+          </w:tr>
+        </w:tbl>
+        <w:p/>
+        <w:p/>
+        <w:p/>
+        <w:tbl>
+          <w:tblPr>
+            <w:tblpPr w:leftFromText="187" w:rightFromText="187" w:vertAnchor="page" w:horzAnchor="margin" w:tblpY="14521"/>
+            <w:tblW w:w="4000" w:type="pct"/>
+            <w:tblLook w:val="04A0" w:firstRow="1" w:lastRow="0" w:firstColumn="1" w:lastColumn="0" w:noHBand="0" w:noVBand="1"/>
+          </w:tblPr>
+          <w:tblGrid>
+            <w:gridCol w:w="7442"/>
+          </w:tblGrid>
+          <w:tr>
+            <w:trPr>
+              <w:tblHeader/>
+            </w:trPr>
+            <w:tc>
+              <w:tcPr>
+                <w:tcW w:w="7442" w:type="dxa"/>
+                <w:tcMar>
+                  <w:top w:w="216" w:type="dxa"/>
+                  <w:left w:w="115" w:type="dxa"/>
+                  <w:bottom w:w="216" w:type="dxa"/>
+                  <w:right w:w="115" w:type="dxa"/>
+                </w:tcMar>
+              </w:tcPr>
+              <w:sdt>
+                <w:sdtPr>
+                  <w:rPr>
+                    <w:color w:val="4F81BD" w:themeColor="accent1"/>
+                    <w:sz w:val="28"/>
+                    <w:szCs w:val="28"/>
+                  </w:rPr>
+                  <w:alias w:val="Autor"/>
+                  <w:id w:val="13406928"/>
+                  <w:placeholder>
+                    <w:docPart w:val="D299C1E4DFBC4D32A8F7B95E66C85112"/>
+                  </w:placeholder>
+                  <w:dataBinding w:prefixMappings="xmlns:ns0='http://schemas.openxmlformats.org/package/2006/metadata/core-properties' xmlns:ns1='http://purl.org/dc/elements/1.1/'" w:xpath="/ns0:coreProperties[1]/ns1:creator[1]" w:storeItemID="{6C3C8BC8-F283-45AE-878A-BAB7291924A1}"/>
+                  <w:text/>
+                </w:sdtPr>
+                <w:sdtContent>
+                  <w:p>
+                    <w:pPr>
+                      <w:pStyle w:val="Bezodstpw"/>
+                      <w:rPr>
+                        <w:color w:val="4F81BD" w:themeColor="accent1"/>
+                        <w:sz w:val="28"/>
+                        <w:szCs w:val="28"/>
+                      </w:rPr>
+                    </w:pPr>
+                    <w:r>
+                      <w:rPr>
+                        <w:color w:val="4F81BD" w:themeColor="accent1"/>
+                        <w:sz w:val="28"/>
+                        <w:szCs w:val="28"/>
+                      </w:rPr>
+                      <w:t>Jakub Król, Paweł Sokołowski</w:t>
+                    </w:r>
+                  </w:p>
+                </w:sdtContent>
+              </w:sdt>
+              <w:sdt>
+                <w:sdtPr>
+                  <w:rPr>
+                    <w:color w:val="4F81BD" w:themeColor="accent1"/>
+                    <w:sz w:val="28"/>
+                    <w:szCs w:val="28"/>
+                  </w:rPr>
+                  <w:alias w:val="Data"/>
+                  <w:id w:val="13406932"/>
+                  <w:placeholder>
+                    <w:docPart w:val="4B664680B0CD415985132A318FA86F91"/>
+                  </w:placeholder>
+                  <w:dataBinding w:prefixMappings="xmlns:ns0='http://schemas.microsoft.com/office/2006/coverPageProps'" w:xpath="/ns0:CoverPageProperties[1]/ns0:PublishDate[1]" w:storeItemID="{55AF091B-3C7A-41E3-B477-F2FDAA23CFDA}"/>
+                  <w:date w:fullDate="2013-05-27T00:00:00Z">
+                    <w:dateFormat w:val="yyyy-MM-dd"/>
+                    <w:lid w:val="pl-PL"/>
+                    <w:storeMappedDataAs w:val="dateTime"/>
+                    <w:calendar w:val="gregorian"/>
+                  </w:date>
+                </w:sdtPr>
+                <w:sdtContent>
+                  <w:p>
+                    <w:pPr>
+                      <w:pStyle w:val="Bezodstpw"/>
+                      <w:rPr>
+                        <w:color w:val="4F81BD" w:themeColor="accent1"/>
+                        <w:sz w:val="28"/>
+                        <w:szCs w:val="28"/>
+                      </w:rPr>
+                    </w:pPr>
+                    <w:r>
+                      <w:rPr>
+                        <w:color w:val="4F81BD" w:themeColor="accent1"/>
+                        <w:sz w:val="28"/>
+                        <w:szCs w:val="28"/>
+                      </w:rPr>
+                      <w:t>2013-05-27</w:t>
+                    </w:r>
+                  </w:p>
+                </w:sdtContent>
+              </w:sdt>
+              <w:p>
+                <w:pPr>
+                  <w:pStyle w:val="Bezodstpw"/>
+                  <w:rPr>
+                    <w:color w:val="4F81BD" w:themeColor="accent1"/>
+                    <w:sz w:val="28"/>
+                    <w:szCs w:val="28"/>
+                  </w:rPr>
+                </w:pPr>
+              </w:p>
+            </w:tc>
+          </w:tr>
+        </w:tbl>
+        <w:p>
+          <w:pPr>
+            <w:rPr>
+              <w:rFonts w:asciiTheme="majorHAnsi" w:eastAsiaTheme="majorEastAsia" w:hAnsiTheme="majorHAnsi" w:cstheme="majorBidi"/>
+              <w:b/>
+              <w:bCs/>
+              <w:color w:val="365F91" w:themeColor="accent1" w:themeShade="BF"/>
+              <w:sz w:val="28"/>
+              <w:szCs w:val="28"/>
+            </w:rPr>
+          </w:pPr>
+          <w:r>
+            <w:t xml:space="preserve"> </w:t>
+          </w:r>
+          <w:r>
+            <w:br w:type="page"/>
+          </w:r>
+        </w:p>
+        <w:sdt>
+          <w:sdtPr>
+            <w:id w:val="1973102460"/>
+            <w:docPartObj>
+              <w:docPartGallery w:val="Table of Contents"/>
+              <w:docPartUnique/>
+            </w:docPartObj>
+          </w:sdtPr>
+          <w:sdtEndPr>
+            <w:rPr>
+              <w:rFonts w:asciiTheme="minorHAnsi" w:eastAsiaTheme="minorHAnsi" w:hAnsiTheme="minorHAnsi" w:cstheme="minorBidi"/>
+              <w:color w:val="auto"/>
+              <w:sz w:val="22"/>
+              <w:szCs w:val="22"/>
+              <w:lang w:eastAsia="en-US"/>
+            </w:rPr>
+          </w:sdtEndPr>
+          <w:sdtContent>
+            <w:p>
+              <w:pPr>
+                <w:pStyle w:val="Nagwekspisutreci"/>
+              </w:pPr>
+              <w:r>
+                <w:t>Spis treści</w:t>
+              </w:r>
+            </w:p>
+            <w:p>
+              <w:pPr>
+                <w:pStyle w:val="Spistreci1"/>
+                <w:tabs>
+                  <w:tab w:val="right" w:leader="dot" w:pos="9062"/>
+                </w:tabs>
+                <w:rPr>
+                  <w:rFonts w:eastAsiaTheme="minorEastAsia"/>
+                  <w:noProof/>
+                  <w:lang w:eastAsia="pl-PL"/>
+                </w:rPr>
+              </w:pPr>
+              <w:r>
+                <w:fldChar w:fldCharType="begin"/>
+              </w:r>
+              <w:r>
+                <w:instrText xml:space="preserve"> TOC \o "1-3" \h \z \u </w:instrText>
+              </w:r>
+              <w:r>
+                <w:fldChar w:fldCharType="separate"/>
+              </w:r>
+              <w:hyperlink w:anchor="_Toc357450551" w:history="1">
+                <w:r>
+                  <w:rPr>
+                    <w:rStyle w:val="Hipercze"/>
+                    <w:noProof/>
+                  </w:rPr>
+                  <w:t>Model matematyczny</w:t>
+                </w:r>
+                <w:r>
+                  <w:rPr>
+                    <w:noProof/>
+                    <w:webHidden/>
+                  </w:rPr>
+                  <w:tab/>
+                </w:r>
+                <w:r>
+                  <w:rPr>
+                    <w:noProof/>
+                    <w:webHidden/>
+                  </w:rPr>
+                  <w:fldChar w:fldCharType="begin"/>
+                </w:r>
+                <w:r>
+                  <w:rPr>
+                    <w:noProof/>
+                    <w:webHidden/>
+                  </w:rPr>
+                  <w:instrText xml:space="preserve"> PAGEREF _Toc357450551 \h </w:instrText>
+                </w:r>
+                <w:r>
+                  <w:rPr>
+                    <w:noProof/>
+                    <w:webHidden/>
+                  </w:rPr>
+                </w:r>
+                <w:r>
+                  <w:rPr>
+                    <w:noProof/>
+                    <w:webHidden/>
+                  </w:rPr>
+                  <w:fldChar w:fldCharType="separate"/>
+                </w:r>
+                <w:r>
+                  <w:rPr>
+                    <w:noProof/>
+                    <w:webHidden/>
+                  </w:rPr>
+                  <w:t>2</w:t>
+                </w:r>
+                <w:r>
+                  <w:rPr>
+                    <w:noProof/>
+                    <w:webHidden/>
+                  </w:rPr>
+                  <w:fldChar w:fldCharType="end"/>
+                </w:r>
+              </w:hyperlink>
+            </w:p>
+            <w:p>
+              <w:pPr>
+                <w:pStyle w:val="Spistreci1"/>
+                <w:tabs>
+                  <w:tab w:val="right" w:leader="dot" w:pos="9062"/>
+                </w:tabs>
+                <w:rPr>
+                  <w:rFonts w:eastAsiaTheme="minorEastAsia"/>
+                  <w:noProof/>
+                  <w:lang w:eastAsia="pl-PL"/>
+                </w:rPr>
+              </w:pPr>
+              <w:hyperlink w:anchor="_Toc357450552" w:history="1">
+                <w:r>
+                  <w:rPr>
+                    <w:rStyle w:val="Hipercze"/>
+                    <w:noProof/>
+                  </w:rPr>
+                  <w:t>Obraz zbioru rozwiązań efektywnych</w:t>
+                </w:r>
+                <w:r>
+                  <w:rPr>
+                    <w:noProof/>
+                    <w:webHidden/>
+                  </w:rPr>
+                  <w:tab/>
+                </w:r>
+                <w:r>
+                  <w:rPr>
+                    <w:noProof/>
+                    <w:webHidden/>
+                  </w:rPr>
+                  <w:fldChar w:fldCharType="begin"/>
+                </w:r>
+                <w:r>
+                  <w:rPr>
+                    <w:noProof/>
+                    <w:webHidden/>
+                  </w:rPr>
+                  <w:instrText xml:space="preserve"> PAGEREF _Toc357450552 \h </w:instrText>
+                </w:r>
+                <w:r>
+                  <w:rPr>
+                    <w:noProof/>
+                    <w:webHidden/>
+                  </w:rPr>
+                </w:r>
+                <w:r>
+                  <w:rPr>
+                    <w:noProof/>
+                    <w:webHidden/>
+                  </w:rPr>
+                  <w:fldChar w:fldCharType="separate"/>
+                </w:r>
+                <w:r>
+                  <w:rPr>
+                    <w:noProof/>
+                    <w:webHidden/>
+                  </w:rPr>
+                  <w:t>3</w:t>
+                </w:r>
+                <w:r>
+                  <w:rPr>
+                    <w:noProof/>
+                    <w:webHidden/>
+                  </w:rPr>
+                  <w:fldChar w:fldCharType="end"/>
+                </w:r>
+              </w:hyperlink>
+            </w:p>
+            <w:p>
+              <w:pPr>
+                <w:pStyle w:val="Spistreci1"/>
+                <w:tabs>
+                  <w:tab w:val="right" w:leader="dot" w:pos="9062"/>
+                </w:tabs>
+                <w:rPr>
+                  <w:rFonts w:eastAsiaTheme="minorEastAsia"/>
+                  <w:noProof/>
+                  <w:lang w:eastAsia="pl-PL"/>
+                </w:rPr>
+              </w:pPr>
+              <w:hyperlink w:anchor="_Toc357450553" w:history="1">
+                <w:r>
+                  <w:rPr>
+                    <w:rStyle w:val="Hipercze"/>
+                    <w:noProof/>
+                  </w:rPr>
+                  <w:t>Dominacja stochastyczna</w:t>
+                </w:r>
+                <w:r>
+                  <w:rPr>
+                    <w:noProof/>
+                    <w:webHidden/>
+                  </w:rPr>
+                  <w:tab/>
+                </w:r>
+                <w:r>
+                  <w:rPr>
+                    <w:noProof/>
+                    <w:webHidden/>
+                  </w:rPr>
+                  <w:fldChar w:fldCharType="begin"/>
+                </w:r>
+                <w:r>
+                  <w:rPr>
+                    <w:noProof/>
+                    <w:webHidden/>
+                  </w:rPr>
+                  <w:instrText xml:space="preserve"> PAGEREF _Toc357450553 \h </w:instrText>
+                </w:r>
+                <w:r>
+                  <w:rPr>
+                    <w:noProof/>
+                    <w:webHidden/>
+                  </w:rPr>
+                </w:r>
+                <w:r>
+                  <w:rPr>
+                    <w:noProof/>
+                    <w:webHidden/>
+                  </w:rPr>
+                  <w:fldChar w:fldCharType="separate"/>
+                </w:r>
+                <w:r>
+                  <w:rPr>
+                    <w:noProof/>
+                    <w:webHidden/>
+                  </w:rPr>
+                  <w:t>4</w:t>
+                </w:r>
+                <w:r>
+                  <w:rPr>
+                    <w:noProof/>
+                    <w:webHidden/>
+                  </w:rPr>
+                  <w:fldChar w:fldCharType="end"/>
+                </w:r>
+              </w:hyperlink>
+            </w:p>
+            <w:p>
+              <w:r>
+                <w:rPr>
+                  <w:b/>
+                  <w:bCs/>
+                </w:rPr>
+                <w:fldChar w:fldCharType="end"/>
+              </w:r>
+            </w:p>
+          </w:sdtContent>
+        </w:sdt>
+        <w:p>
+          <w:pPr>
+            <w:rPr>
+              <w:rFonts w:asciiTheme="majorHAnsi" w:eastAsiaTheme="majorEastAsia" w:hAnsiTheme="majorHAnsi" w:cstheme="majorBidi"/>
+              <w:b/>
+              <w:bCs/>
+              <w:color w:val="365F91" w:themeColor="accent1" w:themeShade="BF"/>
+              <w:sz w:val="28"/>
+              <w:szCs w:val="28"/>
+            </w:rPr>
+          </w:pPr>
+          <w:r>
+            <w:rPr>
+              <w:rFonts w:asciiTheme="majorHAnsi" w:eastAsiaTheme="majorEastAsia" w:hAnsiTheme="majorHAnsi" w:cstheme="majorBidi"/>
+              <w:b/>
+              <w:bCs/>
+              <w:color w:val="365F91" w:themeColor="accent1" w:themeShade="BF"/>
+              <w:sz w:val="28"/>
+              <w:szCs w:val="28"/>
+            </w:rPr>
+            <w:br/>
+          </w:r>
+          <w:r>
+            <w:rPr>
+              <w:rFonts w:asciiTheme="majorHAnsi" w:eastAsiaTheme="majorEastAsia" w:hAnsiTheme="majorHAnsi" w:cstheme="majorBidi"/>
+              <w:b/>
+              <w:bCs/>
+              <w:color w:val="365F91" w:themeColor="accent1" w:themeShade="BF"/>
+              <w:sz w:val="28"/>
+              <w:szCs w:val="28"/>
+            </w:rPr>
+            <w:br/>
+          </w:r>
+          <w:bookmarkStart w:id="0" w:name="_GoBack"/>
+          <w:bookmarkEnd w:id="0"/>
+          <w:r>
+            <w:rPr>
+              <w:rFonts w:asciiTheme="majorHAnsi" w:eastAsiaTheme="majorEastAsia" w:hAnsiTheme="majorHAnsi" w:cstheme="majorBidi"/>
+              <w:b/>
+              <w:bCs/>
+              <w:color w:val="365F91" w:themeColor="accent1" w:themeShade="BF"/>
+              <w:sz w:val="28"/>
+              <w:szCs w:val="28"/>
+            </w:rPr>
+            <w:br/>
+          </w:r>
+          <w:r>
+            <w:rPr>
+              <w:rFonts w:asciiTheme="majorHAnsi" w:eastAsiaTheme="majorEastAsia" w:hAnsiTheme="majorHAnsi" w:cstheme="majorBidi"/>
+              <w:b/>
+              <w:bCs/>
+              <w:color w:val="365F91" w:themeColor="accent1" w:themeShade="BF"/>
+              <w:sz w:val="28"/>
+              <w:szCs w:val="28"/>
+            </w:rPr>
+            <w:br/>
+          </w:r>
+          <w:r>
+            <w:rPr>
+              <w:rFonts w:asciiTheme="majorHAnsi" w:eastAsiaTheme="majorEastAsia" w:hAnsiTheme="majorHAnsi" w:cstheme="majorBidi"/>
+              <w:b/>
+              <w:bCs/>
+              <w:color w:val="365F91" w:themeColor="accent1" w:themeShade="BF"/>
+              <w:sz w:val="28"/>
+              <w:szCs w:val="28"/>
+            </w:rPr>
+            <w:br/>
+          </w:r>
+          <w:r>
+            <w:rPr>
+              <w:rFonts w:asciiTheme="majorHAnsi" w:eastAsiaTheme="majorEastAsia" w:hAnsiTheme="majorHAnsi" w:cstheme="majorBidi"/>
+              <w:b/>
+              <w:bCs/>
+              <w:color w:val="365F91" w:themeColor="accent1" w:themeShade="BF"/>
+              <w:sz w:val="28"/>
+              <w:szCs w:val="28"/>
+            </w:rPr>
+            <w:br/>
+          </w:r>
+          <w:r>
+            <w:rPr>
+              <w:rFonts w:asciiTheme="majorHAnsi" w:eastAsiaTheme="majorEastAsia" w:hAnsiTheme="majorHAnsi" w:cstheme="majorBidi"/>
+              <w:b/>
+              <w:bCs/>
+              <w:color w:val="365F91" w:themeColor="accent1" w:themeShade="BF"/>
+              <w:sz w:val="28"/>
+              <w:szCs w:val="28"/>
+            </w:rPr>
+            <w:br/>
+          </w:r>
+          <w:r>
+            <w:rPr>
+              <w:rFonts w:asciiTheme="majorHAnsi" w:eastAsiaTheme="majorEastAsia" w:hAnsiTheme="majorHAnsi" w:cstheme="majorBidi"/>
+              <w:b/>
+              <w:bCs/>
+              <w:color w:val="365F91" w:themeColor="accent1" w:themeShade="BF"/>
+              <w:sz w:val="28"/>
+              <w:szCs w:val="28"/>
+            </w:rPr>
+            <w:br/>
+          </w:r>
+          <w:r>
+            <w:rPr>
+              <w:rFonts w:asciiTheme="majorHAnsi" w:eastAsiaTheme="majorEastAsia" w:hAnsiTheme="majorHAnsi" w:cstheme="majorBidi"/>
+              <w:b/>
+              <w:bCs/>
+              <w:color w:val="365F91" w:themeColor="accent1" w:themeShade="BF"/>
+              <w:sz w:val="28"/>
+              <w:szCs w:val="28"/>
+            </w:rPr>
+            <w:br/>
+          </w:r>
+          <w:r>
+            <w:rPr>
+              <w:rFonts w:asciiTheme="majorHAnsi" w:eastAsiaTheme="majorEastAsia" w:hAnsiTheme="majorHAnsi" w:cstheme="majorBidi"/>
+              <w:b/>
+              <w:bCs/>
+              <w:color w:val="365F91" w:themeColor="accent1" w:themeShade="BF"/>
+              <w:sz w:val="28"/>
+              <w:szCs w:val="28"/>
+            </w:rPr>
+            <w:br/>
+          </w:r>
+          <w:r>
+            <w:rPr>
+              <w:rFonts w:asciiTheme="majorHAnsi" w:eastAsiaTheme="majorEastAsia" w:hAnsiTheme="majorHAnsi" w:cstheme="majorBidi"/>
+              <w:b/>
+              <w:bCs/>
+              <w:color w:val="365F91" w:themeColor="accent1" w:themeShade="BF"/>
+              <w:sz w:val="28"/>
+              <w:szCs w:val="28"/>
+            </w:rPr>
+            <w:br/>
+          </w:r>
+          <w:r>
+            <w:rPr>
+              <w:rFonts w:asciiTheme="majorHAnsi" w:eastAsiaTheme="majorEastAsia" w:hAnsiTheme="majorHAnsi" w:cstheme="majorBidi"/>
+              <w:b/>
+              <w:bCs/>
+              <w:color w:val="365F91" w:themeColor="accent1" w:themeShade="BF"/>
+              <w:sz w:val="28"/>
+              <w:szCs w:val="28"/>
+            </w:rPr>
+            <w:br/>
+          </w:r>
+          <w:r>
+            <w:rPr>
+              <w:rFonts w:asciiTheme="majorHAnsi" w:eastAsiaTheme="majorEastAsia" w:hAnsiTheme="majorHAnsi" w:cstheme="majorBidi"/>
+              <w:b/>
+              <w:bCs/>
+              <w:color w:val="365F91" w:themeColor="accent1" w:themeShade="BF"/>
+              <w:sz w:val="28"/>
+              <w:szCs w:val="28"/>
+            </w:rPr>
+            <w:br/>
+          </w:r>
+          <w:r>
+            <w:rPr>
+              <w:rFonts w:asciiTheme="majorHAnsi" w:eastAsiaTheme="majorEastAsia" w:hAnsiTheme="majorHAnsi" w:cstheme="majorBidi"/>
+              <w:b/>
+              <w:bCs/>
+              <w:color w:val="365F91" w:themeColor="accent1" w:themeShade="BF"/>
+              <w:sz w:val="28"/>
+              <w:szCs w:val="28"/>
+            </w:rPr>
+            <w:br/>
+          </w:r>
+          <w:r>
+            <w:rPr>
+              <w:rFonts w:asciiTheme="majorHAnsi" w:eastAsiaTheme="majorEastAsia" w:hAnsiTheme="majorHAnsi" w:cstheme="majorBidi"/>
+              <w:b/>
+              <w:bCs/>
+              <w:color w:val="365F91" w:themeColor="accent1" w:themeShade="BF"/>
+              <w:sz w:val="28"/>
+              <w:szCs w:val="28"/>
+            </w:rPr>
+            <w:br/>
+          </w:r>
+          <w:r>
+            <w:rPr>
+              <w:rFonts w:asciiTheme="majorHAnsi" w:eastAsiaTheme="majorEastAsia" w:hAnsiTheme="majorHAnsi" w:cstheme="majorBidi"/>
+              <w:b/>
+              <w:bCs/>
+              <w:color w:val="365F91" w:themeColor="accent1" w:themeShade="BF"/>
+              <w:sz w:val="28"/>
+              <w:szCs w:val="28"/>
+            </w:rPr>
+            <w:br/>
+          </w:r>
+          <w:r>
+            <w:rPr>
+              <w:rFonts w:asciiTheme="majorHAnsi" w:eastAsiaTheme="majorEastAsia" w:hAnsiTheme="majorHAnsi" w:cstheme="majorBidi"/>
+              <w:b/>
+              <w:bCs/>
+              <w:color w:val="365F91" w:themeColor="accent1" w:themeShade="BF"/>
+              <w:sz w:val="28"/>
+              <w:szCs w:val="28"/>
+            </w:rPr>
+            <w:br/>
+          </w:r>
+          <w:r>
+            <w:rPr>
+              <w:rFonts w:asciiTheme="majorHAnsi" w:eastAsiaTheme="majorEastAsia" w:hAnsiTheme="majorHAnsi" w:cstheme="majorBidi"/>
+              <w:b/>
+              <w:bCs/>
+              <w:color w:val="365F91" w:themeColor="accent1" w:themeShade="BF"/>
+              <w:sz w:val="28"/>
+              <w:szCs w:val="28"/>
+            </w:rPr>
+            <w:br/>
+          </w:r>
+          <w:r>
+            <w:rPr>
+              <w:rFonts w:asciiTheme="majorHAnsi" w:eastAsiaTheme="majorEastAsia" w:hAnsiTheme="majorHAnsi" w:cstheme="majorBidi"/>
+              <w:b/>
+              <w:bCs/>
+              <w:color w:val="365F91" w:themeColor="accent1" w:themeShade="BF"/>
+              <w:sz w:val="28"/>
+              <w:szCs w:val="28"/>
+            </w:rPr>
+            <w:br/>
+          </w:r>
+          <w:r>
+            <w:rPr>
+              <w:rFonts w:asciiTheme="majorHAnsi" w:eastAsiaTheme="majorEastAsia" w:hAnsiTheme="majorHAnsi" w:cstheme="majorBidi"/>
+              <w:b/>
+              <w:bCs/>
+              <w:color w:val="365F91" w:themeColor="accent1" w:themeShade="BF"/>
+              <w:sz w:val="28"/>
+              <w:szCs w:val="28"/>
+            </w:rPr>
+            <w:br/>
+          </w:r>
+          <w:r>
+            <w:rPr>
+              <w:rFonts w:asciiTheme="majorHAnsi" w:eastAsiaTheme="majorEastAsia" w:hAnsiTheme="majorHAnsi" w:cstheme="majorBidi"/>
+              <w:b/>
+              <w:bCs/>
+              <w:color w:val="365F91" w:themeColor="accent1" w:themeShade="BF"/>
+              <w:sz w:val="28"/>
+              <w:szCs w:val="28"/>
+            </w:rPr>
+            <w:br/>
+          </w:r>
+          <w:r>
+            <w:rPr>
+              <w:rFonts w:asciiTheme="majorHAnsi" w:eastAsiaTheme="majorEastAsia" w:hAnsiTheme="majorHAnsi" w:cstheme="majorBidi"/>
+              <w:b/>
+              <w:bCs/>
+              <w:color w:val="365F91" w:themeColor="accent1" w:themeShade="BF"/>
+              <w:sz w:val="28"/>
+              <w:szCs w:val="28"/>
+            </w:rPr>
+            <w:br/>
+          </w:r>
+          <w:r>
+            <w:rPr>
+              <w:rFonts w:asciiTheme="majorHAnsi" w:eastAsiaTheme="majorEastAsia" w:hAnsiTheme="majorHAnsi" w:cstheme="majorBidi"/>
+              <w:b/>
+              <w:bCs/>
+              <w:color w:val="365F91" w:themeColor="accent1" w:themeShade="BF"/>
+              <w:sz w:val="28"/>
+              <w:szCs w:val="28"/>
+            </w:rPr>
+            <w:br/>
+          </w:r>
+          <w:r>
+            <w:rPr>
+              <w:rFonts w:asciiTheme="majorHAnsi" w:eastAsiaTheme="majorEastAsia" w:hAnsiTheme="majorHAnsi" w:cstheme="majorBidi"/>
+              <w:b/>
+              <w:bCs/>
+              <w:color w:val="365F91" w:themeColor="accent1" w:themeShade="BF"/>
+              <w:sz w:val="28"/>
+              <w:szCs w:val="28"/>
+            </w:rPr>
+            <w:br/>
+          </w:r>
+          <w:r>
+            <w:rPr>
+              <w:rFonts w:asciiTheme="majorHAnsi" w:eastAsiaTheme="majorEastAsia" w:hAnsiTheme="majorHAnsi" w:cstheme="majorBidi"/>
+              <w:b/>
+              <w:bCs/>
+              <w:color w:val="365F91" w:themeColor="accent1" w:themeShade="BF"/>
+              <w:sz w:val="28"/>
+              <w:szCs w:val="28"/>
+            </w:rPr>
+            <w:br/>
+          </w:r>
+          <w:r>
+            <w:rPr>
+              <w:rFonts w:asciiTheme="majorHAnsi" w:eastAsiaTheme="majorEastAsia" w:hAnsiTheme="majorHAnsi" w:cstheme="majorBidi"/>
+              <w:b/>
+              <w:bCs/>
+              <w:color w:val="365F91" w:themeColor="accent1" w:themeShade="BF"/>
+              <w:sz w:val="28"/>
+              <w:szCs w:val="28"/>
+            </w:rPr>
+            <w:br/>
+          </w:r>
+          <w:r>
+            <w:rPr>
+              <w:rFonts w:asciiTheme="majorHAnsi" w:eastAsiaTheme="majorEastAsia" w:hAnsiTheme="majorHAnsi" w:cstheme="majorBidi"/>
+              <w:b/>
+              <w:bCs/>
+              <w:color w:val="365F91" w:themeColor="accent1" w:themeShade="BF"/>
+              <w:sz w:val="28"/>
+              <w:szCs w:val="28"/>
+            </w:rPr>
+            <w:br/>
+          </w:r>
+        </w:p>
+      </w:sdtContent>
+    </w:sdt>
     <w:p>
       <w:pPr>
         <w:pStyle w:val="Nagwek1"/>
       </w:pPr>
+      <w:bookmarkStart w:id="1" w:name="_Toc357450551"/>
       <w:r>
+        <w:lastRenderedPageBreak/>
         <w:t>Model matematyczny</w:t>
       </w:r>
+      <w:bookmarkEnd w:id="1"/>
     </w:p>
     <w:p>
       <w:r>
@@ -1986,21 +2833,7 @@
         <w:rPr>
           <w:rFonts w:eastAsiaTheme="minorEastAsia"/>
         </w:rPr>
-        <w:t xml:space="preserve">4-5 zapewniają spełnienie ograniczenia na maksymalną produkcję oleju roślinnego i </w:t>
-      </w:r>
-      <w:proofErr w:type="spellStart"/>
-      <w:r>
-        <w:rPr>
-          <w:rFonts w:eastAsiaTheme="minorEastAsia"/>
-        </w:rPr>
-        <w:t>nieroślinnego</w:t>
-      </w:r>
-      <w:proofErr w:type="spellEnd"/>
-      <w:r>
-        <w:rPr>
-          <w:rFonts w:eastAsiaTheme="minorEastAsia"/>
-        </w:rPr>
-        <w:t xml:space="preserve"> w miesiącu, z kolei 6-7 zapewniają, że jeżeli dany olej został zakupiony to został zakupiony w ilości równej przynajmniej 20 ton. W tych ograniczeniach wykorzystywane są zmienne binarne </w:t>
+        <w:t xml:space="preserve">4-5 zapewniają spełnienie ograniczenia na maksymalną produkcję oleju roślinnego i nieroślinnego w miesiącu, z kolei 6-7 zapewniają, że jeżeli dany olej został zakupiony to został zakupiony w ilości równej przynajmniej 20 ton. W tych ograniczeniach wykorzystywane są zmienne binarne </w:t>
       </w:r>
       <m:oMath>
         <m:r>
@@ -2028,14 +2861,14 @@
         <w:rPr>
           <w:rFonts w:eastAsiaTheme="minorEastAsia"/>
         </w:rPr>
-        <w:t xml:space="preserve"> 8-12 wynikają z ograniczeń na magazynowanie. Ograniczenia  8-10 zapewniają, że w żadnym z miesięcy nie będzie zużyte więcej oleju niż jest go w magazynie, ograniczenie 11 zapewnia, że po 3 miesiącach nadal będzie co najmniej 200 ton każdego z rodzajów oleju w magazynie, a ograniczenie 12 zapewnia, że nie będzie magazynowane więcej niż 800 ton danego rodzaju oleju </w:t>
+        <w:t xml:space="preserve"> 8-12 wynikają z ograniczeń na magazynowanie. Ograniczenia  8-10 zapewniają, że w żadnym z miesięcy nie będzie zużyte więcej oleju niż jest go w magazynie, ograniczenie 11 zapewnia, że po 3 miesiącach nadal będzie co najmniej 200 ton każdego z rodzajów oleju w magazynie, a ograniczenie 12 zapewnia, że nie będzie magazynowane więcej niż 800 ton danego rodzaju oleju (nierówność została wprowadzona jedynie dla produkcji w 3 miesiącu, nie ma potrzeby </w:t>
       </w:r>
       <w:r>
         <w:rPr>
           <w:rFonts w:eastAsiaTheme="minorEastAsia"/>
         </w:rPr>
         <w:lastRenderedPageBreak/>
-        <w:t>(nierówność została wprowadzona jedynie dla produkcji w 3 miesiącu, nie ma potrzeby wprowadzania jej dla wcześniejszych miesięcy, gdyż byłaby ona zawsze spełniona co wynika bezpośrednio z nierówności 1-3).</w:t>
+        <w:t>wprowadzania jej dla wcześniejszych miesięcy, gdyż byłaby ona zawsze spełniona co wynika bezpośrednio z nierówności 1-3).</w:t>
       </w:r>
     </w:p>
     <w:p>
@@ -3233,17 +4066,19 @@
     </w:p>
     <w:p>
       <w:pPr>
-        <w:pStyle w:val="Nagwek2"/>
+        <w:pStyle w:val="Nagwek1"/>
         <w:rPr>
           <w:rFonts w:eastAsiaTheme="minorEastAsia"/>
         </w:rPr>
       </w:pPr>
+      <w:bookmarkStart w:id="2" w:name="_Toc357450552"/>
       <w:r>
         <w:rPr>
           <w:rFonts w:eastAsiaTheme="minorEastAsia"/>
         </w:rPr>
         <w:t>Obraz zbioru rozwiązań efektywnych</w:t>
       </w:r>
+      <w:bookmarkEnd w:id="2"/>
     </w:p>
     <w:p>
       <w:r>
@@ -3287,6 +4122,11 @@
       </w:r>
     </w:p>
     <w:p>
+      <w:pPr>
+        <w:rPr>
+          <w:rStyle w:val="Nagwek1Znak"/>
+        </w:rPr>
+      </w:pPr>
       <w:r>
         <w:rPr>
           <w:noProof/>
@@ -3294,7 +4134,7 @@
         </w:rPr>
         <w:lastRenderedPageBreak/>
         <w:drawing>
-          <wp:inline distT="0" distB="0" distL="0" distR="0">
+          <wp:inline distT="0" distB="0" distL="0" distR="0" wp14:anchorId="794557AA" wp14:editId="74411269">
             <wp:extent cx="3381375" cy="3381375"/>
             <wp:effectExtent l="19050" t="0" r="9525" b="0"/>
             <wp:docPr id="1" name="Obraz 0" descr="zbior_rozw_efekt.png"/>
@@ -3309,7 +4149,7 @@
                     <pic:cNvPicPr/>
                   </pic:nvPicPr>
                   <pic:blipFill>
-                    <a:blip r:embed="rId5" cstate="print"/>
+                    <a:blip r:embed="rId10" cstate="print"/>
                     <a:stretch>
                       <a:fillRect/>
                     </a:stretch>
@@ -3332,12 +4172,16 @@
       <w:r>
         <w:br/>
       </w:r>
+    </w:p>
+    <w:p>
+      <w:bookmarkStart w:id="3" w:name="_Toc357450553"/>
       <w:r>
         <w:rPr>
-          <w:rStyle w:val="Nagwek2Znak"/>
+          <w:rStyle w:val="Nagwek1Znak"/>
         </w:rPr>
         <w:t>Dominacja stochastyczna</w:t>
       </w:r>
+      <w:bookmarkEnd w:id="3"/>
     </w:p>
     <w:p>
       <w:r>
@@ -3351,7 +4195,7 @@
       <w:tblPr>
         <w:tblStyle w:val="Tabela-Siatka"/>
         <w:tblW w:w="0" w:type="auto"/>
-        <w:tblLook w:val="04A0"/>
+        <w:tblLook w:val="04A0" w:firstRow="1" w:lastRow="0" w:firstColumn="1" w:lastColumn="0" w:noHBand="0" w:noVBand="1"/>
       </w:tblPr>
       <w:tblGrid>
         <w:gridCol w:w="838"/>
@@ -3562,15 +4406,7 @@
                       <w:noProof/>
                       <w:lang w:eastAsia="pl-PL"/>
                     </w:rPr>
-                    <m:t>0 dla</m:t>
-                  </m:r>
-                  <m:r>
-                    <w:rPr>
-                      <w:rFonts w:ascii="Cambria Math" w:hAnsi="Cambria Math"/>
-                      <w:noProof/>
-                      <w:lang w:eastAsia="pl-PL"/>
-                    </w:rPr>
-                    <m:t xml:space="preserve"> x &lt;79540,3</m:t>
+                    <m:t>0 dla x &lt;79540,3</m:t>
                   </m:r>
                 </m:e>
                 <m:e>
@@ -3580,23 +4416,7 @@
                       <w:noProof/>
                       <w:lang w:eastAsia="pl-PL"/>
                     </w:rPr>
-                    <m:t>0,3</m:t>
-                  </m:r>
-                  <m:r>
-                    <w:rPr>
-                      <w:rFonts w:ascii="Cambria Math" w:hAnsi="Cambria Math"/>
-                      <w:noProof/>
-                      <w:lang w:eastAsia="pl-PL"/>
-                    </w:rPr>
-                    <m:t xml:space="preserve"> dla </m:t>
-                  </m:r>
-                  <m:r>
-                    <w:rPr>
-                      <w:rFonts w:ascii="Cambria Math" w:hAnsi="Cambria Math"/>
-                      <w:noProof/>
-                      <w:lang w:eastAsia="pl-PL"/>
-                    </w:rPr>
-                    <m:t>79540,3 ≤x &lt;80834,4</m:t>
+                    <m:t>0,3 dla 79540,3 ≤x &lt;80834,4</m:t>
                   </m:r>
                 </m:e>
                 <m:e>
@@ -3606,15 +4426,7 @@
                       <w:noProof/>
                       <w:lang w:eastAsia="pl-PL"/>
                     </w:rPr>
-                    <m:t>1 dla</m:t>
-                  </m:r>
-                  <m:r>
-                    <w:rPr>
-                      <w:rFonts w:ascii="Cambria Math" w:hAnsi="Cambria Math"/>
-                      <w:noProof/>
-                      <w:lang w:eastAsia="pl-PL"/>
-                    </w:rPr>
-                    <m:t xml:space="preserve"> x≥80834,4</m:t>
+                    <m:t>1 dla x≥80834,4</m:t>
                   </m:r>
                 </m:e>
               </m:eqArr>
@@ -3726,23 +4538,7 @@
                       <w:noProof/>
                       <w:lang w:eastAsia="pl-PL"/>
                     </w:rPr>
-                    <m:t>0</m:t>
-                  </m:r>
-                  <m:r>
-                    <w:rPr>
-                      <w:rFonts w:ascii="Cambria Math" w:hAnsi="Cambria Math"/>
-                      <w:noProof/>
-                      <w:lang w:eastAsia="pl-PL"/>
-                    </w:rPr>
-                    <m:t xml:space="preserve"> dla</m:t>
-                  </m:r>
-                  <m:r>
-                    <w:rPr>
-                      <w:rFonts w:ascii="Cambria Math" w:hAnsi="Cambria Math"/>
-                      <w:noProof/>
-                      <w:lang w:eastAsia="pl-PL"/>
-                    </w:rPr>
-                    <m:t xml:space="preserve"> x &lt;72650,3</m:t>
+                    <m:t>0 dla x &lt;72650,3</m:t>
                   </m:r>
                 </m:e>
                 <m:e>
@@ -3752,23 +4548,7 @@
                       <w:noProof/>
                       <w:lang w:eastAsia="pl-PL"/>
                     </w:rPr>
-                    <m:t>0,2</m:t>
-                  </m:r>
-                  <m:r>
-                    <w:rPr>
-                      <w:rFonts w:ascii="Cambria Math" w:hAnsi="Cambria Math"/>
-                      <w:noProof/>
-                      <w:lang w:eastAsia="pl-PL"/>
-                    </w:rPr>
-                    <m:t xml:space="preserve"> dla</m:t>
-                  </m:r>
-                  <m:r>
-                    <w:rPr>
-                      <w:rFonts w:ascii="Cambria Math" w:hAnsi="Cambria Math"/>
-                      <w:noProof/>
-                      <w:lang w:eastAsia="pl-PL"/>
-                    </w:rPr>
-                    <m:t xml:space="preserve"> 72560 ≤x &lt;85200</m:t>
+                    <m:t>0,2 dla 72560 ≤x &lt;85200</m:t>
                   </m:r>
                 </m:e>
                 <m:e>
@@ -3778,15 +4558,7 @@
                       <w:noProof/>
                       <w:lang w:eastAsia="pl-PL"/>
                     </w:rPr>
-                    <m:t xml:space="preserve">0,3 dla </m:t>
-                  </m:r>
-                  <m:r>
-                    <w:rPr>
-                      <w:rFonts w:ascii="Cambria Math" w:hAnsi="Cambria Math"/>
-                      <w:noProof/>
-                      <w:lang w:eastAsia="pl-PL"/>
-                    </w:rPr>
-                    <m:t>85200 ≤x&lt;91300</m:t>
+                    <m:t>0,3 dla 85200 ≤x&lt;91300</m:t>
                   </m:r>
                   <m:ctrlPr>
                     <w:rPr>
@@ -3803,23 +4575,7 @@
                       <w:noProof/>
                       <w:lang w:eastAsia="pl-PL"/>
                     </w:rPr>
-                    <m:t>1</m:t>
-                  </m:r>
-                  <m:r>
-                    <w:rPr>
-                      <w:rFonts w:ascii="Cambria Math" w:hAnsi="Cambria Math"/>
-                      <w:noProof/>
-                      <w:lang w:eastAsia="pl-PL"/>
-                    </w:rPr>
-                    <m:t xml:space="preserve"> dla</m:t>
-                  </m:r>
-                  <m:r>
-                    <w:rPr>
-                      <w:rFonts w:ascii="Cambria Math" w:hAnsi="Cambria Math"/>
-                      <w:noProof/>
-                      <w:lang w:eastAsia="pl-PL"/>
-                    </w:rPr>
-                    <m:t xml:space="preserve"> x ≥91300</m:t>
+                    <m:t>1 dla x ≥91300</m:t>
                   </m:r>
                 </m:e>
               </m:eqArr>
@@ -3931,23 +4687,7 @@
                       <w:noProof/>
                       <w:lang w:eastAsia="pl-PL"/>
                     </w:rPr>
-                    <m:t>0 dla</m:t>
-                  </m:r>
-                  <m:r>
-                    <w:rPr>
-                      <w:rFonts w:ascii="Cambria Math" w:hAnsi="Cambria Math"/>
-                      <w:noProof/>
-                      <w:lang w:eastAsia="pl-PL"/>
-                    </w:rPr>
-                    <m:t xml:space="preserve"> x &lt;</m:t>
-                  </m:r>
-                  <m:r>
-                    <w:rPr>
-                      <w:rFonts w:ascii="Cambria Math" w:hAnsi="Cambria Math"/>
-                      <w:noProof/>
-                      <w:lang w:eastAsia="pl-PL"/>
-                    </w:rPr>
-                    <m:t>67775,7</m:t>
+                    <m:t>0 dla x &lt;67775,7</m:t>
                   </m:r>
                 </m:e>
                 <m:e>
@@ -3957,47 +4697,7 @@
                       <w:noProof/>
                       <w:lang w:eastAsia="pl-PL"/>
                     </w:rPr>
-                    <m:t>0,2</m:t>
-                  </m:r>
-                  <m:r>
-                    <w:rPr>
-                      <w:rFonts w:ascii="Cambria Math" w:hAnsi="Cambria Math"/>
-                      <w:noProof/>
-                      <w:lang w:eastAsia="pl-PL"/>
-                    </w:rPr>
-                    <m:t xml:space="preserve"> dla</m:t>
-                  </m:r>
-                  <m:r>
-                    <w:rPr>
-                      <w:rFonts w:ascii="Cambria Math" w:hAnsi="Cambria Math"/>
-                      <w:noProof/>
-                      <w:lang w:eastAsia="pl-PL"/>
-                    </w:rPr>
-                    <m:t xml:space="preserve"> </m:t>
-                  </m:r>
-                  <m:r>
-                    <w:rPr>
-                      <w:rFonts w:ascii="Cambria Math" w:hAnsi="Cambria Math"/>
-                      <w:noProof/>
-                      <w:lang w:eastAsia="pl-PL"/>
-                    </w:rPr>
-                    <m:t>67775,7</m:t>
-                  </m:r>
-                  <m:r>
-                    <w:rPr>
-                      <w:rFonts w:ascii="Cambria Math" w:hAnsi="Cambria Math"/>
-                      <w:noProof/>
-                      <w:lang w:eastAsia="pl-PL"/>
-                    </w:rPr>
-                    <m:t>≤x &lt;</m:t>
-                  </m:r>
-                  <m:r>
-                    <w:rPr>
-                      <w:rFonts w:ascii="Cambria Math" w:hAnsi="Cambria Math"/>
-                      <w:noProof/>
-                      <w:lang w:eastAsia="pl-PL"/>
-                    </w:rPr>
-                    <m:t>89012,9</m:t>
+                    <m:t>0,2 dla 67775,7≤x &lt;89012,9</m:t>
                   </m:r>
                 </m:e>
                 <m:e>
@@ -4007,31 +4707,7 @@
                       <w:noProof/>
                       <w:lang w:eastAsia="pl-PL"/>
                     </w:rPr>
-                    <m:t xml:space="preserve">0,3 dla </m:t>
-                  </m:r>
-                  <m:r>
-                    <w:rPr>
-                      <w:rFonts w:ascii="Cambria Math" w:hAnsi="Cambria Math"/>
-                      <w:noProof/>
-                      <w:lang w:eastAsia="pl-PL"/>
-                    </w:rPr>
-                    <m:t>89012,9</m:t>
-                  </m:r>
-                  <m:r>
-                    <w:rPr>
-                      <w:rFonts w:ascii="Cambria Math" w:hAnsi="Cambria Math"/>
-                      <w:noProof/>
-                      <w:lang w:eastAsia="pl-PL"/>
-                    </w:rPr>
-                    <m:t xml:space="preserve"> ≤x&lt;</m:t>
-                  </m:r>
-                  <m:r>
-                    <w:rPr>
-                      <w:rFonts w:ascii="Cambria Math" w:hAnsi="Cambria Math"/>
-                      <w:noProof/>
-                      <w:lang w:eastAsia="pl-PL"/>
-                    </w:rPr>
-                    <m:t>95962,9</m:t>
+                    <m:t>0,3 dla 89012,9 ≤x&lt;95962,9</m:t>
                   </m:r>
                   <m:ctrlPr>
                     <w:rPr>
@@ -4048,31 +4724,7 @@
                       <w:noProof/>
                       <w:lang w:eastAsia="pl-PL"/>
                     </w:rPr>
-                    <m:t>1</m:t>
-                  </m:r>
-                  <m:r>
-                    <w:rPr>
-                      <w:rFonts w:ascii="Cambria Math" w:hAnsi="Cambria Math"/>
-                      <w:noProof/>
-                      <w:lang w:eastAsia="pl-PL"/>
-                    </w:rPr>
-                    <m:t xml:space="preserve"> dla</m:t>
-                  </m:r>
-                  <m:r>
-                    <w:rPr>
-                      <w:rFonts w:ascii="Cambria Math" w:hAnsi="Cambria Math"/>
-                      <w:noProof/>
-                      <w:lang w:eastAsia="pl-PL"/>
-                    </w:rPr>
-                    <m:t xml:space="preserve"> x ≥</m:t>
-                  </m:r>
-                  <m:r>
-                    <w:rPr>
-                      <w:rFonts w:ascii="Cambria Math" w:hAnsi="Cambria Math"/>
-                      <w:noProof/>
-                      <w:lang w:eastAsia="pl-PL"/>
-                    </w:rPr>
-                    <m:t>95962,9</m:t>
+                    <m:t>1 dla x ≥95962,9</m:t>
                   </m:r>
                 </m:e>
               </m:eqArr>
@@ -4097,7 +4749,7 @@
         </w:rPr>
         <w:lastRenderedPageBreak/>
         <w:drawing>
-          <wp:inline distT="0" distB="0" distL="0" distR="0">
+          <wp:inline distT="0" distB="0" distL="0" distR="0" wp14:anchorId="6DB0FF2F" wp14:editId="3A3A9F11">
             <wp:extent cx="3219450" cy="3219450"/>
             <wp:effectExtent l="19050" t="0" r="0" b="0"/>
             <wp:docPr id="2" name="Obraz 1" descr="dominacja.png"/>
@@ -4112,7 +4764,7 @@
                     <pic:cNvPicPr/>
                   </pic:nvPicPr>
                   <pic:blipFill>
-                    <a:blip r:embed="rId6" cstate="print"/>
+                    <a:blip r:embed="rId11" cstate="print"/>
                     <a:stretch>
                       <a:fillRect/>
                     </a:stretch>
@@ -4551,23 +5203,7 @@
                       <w:noProof/>
                       <w:lang w:eastAsia="pl-PL"/>
                     </w:rPr>
-                    <m:t>0,3x-</m:t>
-                  </m:r>
-                  <m:r>
-                    <w:rPr>
-                      <w:rFonts w:ascii="Cambria Math" w:hAnsi="Cambria Math"/>
-                      <w:noProof/>
-                      <w:lang w:eastAsia="pl-PL"/>
-                    </w:rPr>
-                    <m:t>23862,09</m:t>
-                  </m:r>
-                  <m:r>
-                    <w:rPr>
-                      <w:rFonts w:ascii="Cambria Math" w:hAnsi="Cambria Math"/>
-                      <w:noProof/>
-                      <w:lang w:eastAsia="pl-PL"/>
-                    </w:rPr>
-                    <m:t xml:space="preserve"> dla 79540,3 ≤x &lt;80834,4</m:t>
+                    <m:t>0,3x-23862,09 dla 79540,3 ≤x &lt;80834,4</m:t>
                   </m:r>
                 </m:e>
                 <m:e>
@@ -4577,23 +5213,7 @@
                       <w:noProof/>
                       <w:lang w:eastAsia="pl-PL"/>
                     </w:rPr>
-                    <m:t>x- 80446,</m:t>
-                  </m:r>
-                  <m:r>
-                    <w:rPr>
-                      <w:rFonts w:ascii="Cambria Math" w:hAnsi="Cambria Math"/>
-                      <w:noProof/>
-                      <w:lang w:eastAsia="pl-PL"/>
-                    </w:rPr>
-                    <m:t>17</m:t>
-                  </m:r>
-                  <m:r>
-                    <w:rPr>
-                      <w:rFonts w:ascii="Cambria Math" w:hAnsi="Cambria Math"/>
-                      <w:noProof/>
-                      <w:lang w:eastAsia="pl-PL"/>
-                    </w:rPr>
-                    <m:t xml:space="preserve"> dla x≥80834,4</m:t>
+                    <m:t>x- 80446,17 dla x≥80834,4</m:t>
                   </m:r>
                 </m:e>
               </m:eqArr>
@@ -4725,23 +5345,7 @@
                       <w:noProof/>
                       <w:lang w:eastAsia="pl-PL"/>
                     </w:rPr>
-                    <m:t xml:space="preserve">0,2x- </m:t>
-                  </m:r>
-                  <m:r>
-                    <w:rPr>
-                      <w:rFonts w:ascii="Cambria Math" w:hAnsi="Cambria Math"/>
-                      <w:noProof/>
-                      <w:lang w:eastAsia="pl-PL"/>
-                    </w:rPr>
-                    <m:t>14530</m:t>
-                  </m:r>
-                  <m:r>
-                    <w:rPr>
-                      <w:rFonts w:ascii="Cambria Math" w:hAnsi="Cambria Math"/>
-                      <w:noProof/>
-                      <w:lang w:eastAsia="pl-PL"/>
-                    </w:rPr>
-                    <m:t xml:space="preserve"> dla 72560 ≤x &lt;85200</m:t>
+                    <m:t>0,2x- 14530 dla 72560 ≤x &lt;85200</m:t>
                   </m:r>
                 </m:e>
                 <m:e>
@@ -4751,23 +5355,7 @@
                       <w:noProof/>
                       <w:lang w:eastAsia="pl-PL"/>
                     </w:rPr>
-                    <m:t xml:space="preserve">0,3x- </m:t>
-                  </m:r>
-                  <m:r>
-                    <w:rPr>
-                      <w:rFonts w:ascii="Cambria Math" w:hAnsi="Cambria Math"/>
-                      <w:noProof/>
-                      <w:lang w:eastAsia="pl-PL"/>
-                    </w:rPr>
-                    <m:t>23050</m:t>
-                  </m:r>
-                  <m:r>
-                    <w:rPr>
-                      <w:rFonts w:ascii="Cambria Math" w:hAnsi="Cambria Math"/>
-                      <w:noProof/>
-                      <w:lang w:eastAsia="pl-PL"/>
-                    </w:rPr>
-                    <m:t xml:space="preserve"> dla 85200 ≤x&lt;91300</m:t>
+                    <m:t>0,3x- 23050 dla 85200 ≤x&lt;91300</m:t>
                   </m:r>
                   <m:ctrlPr>
                     <w:rPr>
@@ -4783,21 +5371,7 @@
                       <w:rFonts w:ascii="Cambria Math" w:eastAsia="Cambria Math" w:hAnsi="Cambria Math" w:cs="Cambria Math"/>
                       <w:noProof/>
                     </w:rPr>
-                    <m:t xml:space="preserve">x- </m:t>
-                  </m:r>
-                  <m:r>
-                    <w:rPr>
-                      <w:rFonts w:ascii="Cambria Math" w:eastAsia="Cambria Math" w:hAnsi="Cambria Math" w:cs="Cambria Math"/>
-                      <w:noProof/>
-                    </w:rPr>
-                    <m:t>86960</m:t>
-                  </m:r>
-                  <m:r>
-                    <w:rPr>
-                      <w:rFonts w:ascii="Cambria Math" w:eastAsia="Cambria Math" w:hAnsi="Cambria Math" w:cs="Cambria Math"/>
-                      <w:noProof/>
-                    </w:rPr>
-                    <m:t xml:space="preserve"> dla</m:t>
+                    <m:t>x- 86960 dla</m:t>
                   </m:r>
                   <m:r>
                     <w:rPr>
@@ -4928,23 +5502,7 @@
                       <w:noProof/>
                       <w:lang w:eastAsia="pl-PL"/>
                     </w:rPr>
-                    <m:t>0</m:t>
-                  </m:r>
-                  <m:r>
-                    <w:rPr>
-                      <w:rFonts w:ascii="Cambria Math" w:hAnsi="Cambria Math"/>
-                      <w:noProof/>
-                      <w:lang w:eastAsia="pl-PL"/>
-                    </w:rPr>
-                    <m:t xml:space="preserve"> dla</m:t>
-                  </m:r>
-                  <m:r>
-                    <w:rPr>
-                      <w:rFonts w:ascii="Cambria Math" w:hAnsi="Cambria Math"/>
-                      <w:noProof/>
-                      <w:lang w:eastAsia="pl-PL"/>
-                    </w:rPr>
-                    <m:t xml:space="preserve"> x &lt;67775,7</m:t>
+                    <m:t>0 dla x &lt;67775,7</m:t>
                   </m:r>
                 </m:e>
                 <m:e>
@@ -4954,39 +5512,7 @@
                       <w:noProof/>
                       <w:lang w:eastAsia="pl-PL"/>
                     </w:rPr>
-                    <m:t>0,2</m:t>
-                  </m:r>
-                  <m:r>
-                    <w:rPr>
-                      <w:rFonts w:ascii="Cambria Math" w:hAnsi="Cambria Math"/>
-                      <w:noProof/>
-                      <w:lang w:eastAsia="pl-PL"/>
-                    </w:rPr>
-                    <m:t xml:space="preserve">x- </m:t>
-                  </m:r>
-                  <m:r>
-                    <w:rPr>
-                      <w:rFonts w:ascii="Cambria Math" w:hAnsi="Cambria Math"/>
-                      <w:noProof/>
-                      <w:lang w:eastAsia="pl-PL"/>
-                    </w:rPr>
-                    <m:t>13555,14</m:t>
-                  </m:r>
-                  <m:r>
-                    <w:rPr>
-                      <w:rFonts w:ascii="Cambria Math" w:hAnsi="Cambria Math"/>
-                      <w:noProof/>
-                      <w:lang w:eastAsia="pl-PL"/>
-                    </w:rPr>
-                    <m:t xml:space="preserve"> dla</m:t>
-                  </m:r>
-                  <m:r>
-                    <w:rPr>
-                      <w:rFonts w:ascii="Cambria Math" w:hAnsi="Cambria Math"/>
-                      <w:noProof/>
-                      <w:lang w:eastAsia="pl-PL"/>
-                    </w:rPr>
-                    <m:t xml:space="preserve"> 67775,7≤x &lt;89012,9</m:t>
+                    <m:t>0,2x- 13555,14 dla 67775,7≤x &lt;89012,9</m:t>
                   </m:r>
                 </m:e>
                 <m:e>
@@ -4996,31 +5522,7 @@
                       <w:noProof/>
                       <w:lang w:eastAsia="pl-PL"/>
                     </w:rPr>
-                    <m:t>0,3x- 21066,</m:t>
-                  </m:r>
-                  <m:r>
-                    <w:rPr>
-                      <w:rFonts w:ascii="Cambria Math" w:hAnsi="Cambria Math"/>
-                      <w:noProof/>
-                      <w:lang w:eastAsia="pl-PL"/>
-                    </w:rPr>
-                    <m:t>43</m:t>
-                  </m:r>
-                  <m:r>
-                    <w:rPr>
-                      <w:rFonts w:ascii="Cambria Math" w:hAnsi="Cambria Math"/>
-                      <w:noProof/>
-                      <w:lang w:eastAsia="pl-PL"/>
-                    </w:rPr>
-                    <m:t xml:space="preserve"> dla</m:t>
-                  </m:r>
-                  <m:r>
-                    <w:rPr>
-                      <w:rFonts w:ascii="Cambria Math" w:hAnsi="Cambria Math"/>
-                      <w:noProof/>
-                      <w:lang w:eastAsia="pl-PL"/>
-                    </w:rPr>
-                    <m:t xml:space="preserve">  89012,9 ≤x&lt;95962,9</m:t>
+                    <m:t>0,3x- 21066,43 dla  89012,9 ≤x&lt;95962,9</m:t>
                   </m:r>
                   <m:ctrlPr>
                     <w:rPr>
@@ -5037,31 +5539,7 @@
                       <w:noProof/>
                       <w:lang w:eastAsia="pl-PL"/>
                     </w:rPr>
-                    <m:t>x- 88240,</m:t>
-                  </m:r>
-                  <m:r>
-                    <w:rPr>
-                      <w:rFonts w:ascii="Cambria Math" w:hAnsi="Cambria Math"/>
-                      <w:noProof/>
-                      <w:lang w:eastAsia="pl-PL"/>
-                    </w:rPr>
-                    <m:t>46</m:t>
-                  </m:r>
-                  <m:r>
-                    <w:rPr>
-                      <w:rFonts w:ascii="Cambria Math" w:hAnsi="Cambria Math"/>
-                      <w:noProof/>
-                      <w:lang w:eastAsia="pl-PL"/>
-                    </w:rPr>
-                    <m:t xml:space="preserve"> dla </m:t>
-                  </m:r>
-                  <m:r>
-                    <w:rPr>
-                      <w:rFonts w:ascii="Cambria Math" w:hAnsi="Cambria Math"/>
-                      <w:noProof/>
-                      <w:lang w:eastAsia="pl-PL"/>
-                    </w:rPr>
-                    <m:t>x ≥95962,9</m:t>
+                    <m:t>x- 88240,46 dla x ≥95962,9</m:t>
                   </m:r>
                 </m:e>
               </m:eqArr>
@@ -5107,7 +5585,7 @@
         </w:rPr>
         <w:lastRenderedPageBreak/>
         <w:drawing>
-          <wp:inline distT="0" distB="0" distL="0" distR="0">
+          <wp:inline distT="0" distB="0" distL="0" distR="0" wp14:anchorId="75F525B7" wp14:editId="58B4D5D0">
             <wp:extent cx="3705225" cy="3705225"/>
             <wp:effectExtent l="19050" t="0" r="9525" b="0"/>
             <wp:docPr id="4" name="Obraz 3" descr="dominacja2.png"/>
@@ -5122,7 +5600,7 @@
                     <pic:cNvPicPr/>
                   </pic:nvPicPr>
                   <pic:blipFill>
-                    <a:blip r:embed="rId7" cstate="print"/>
+                    <a:blip r:embed="rId12" cstate="print"/>
                     <a:stretch>
                       <a:fillRect/>
                     </a:stretch>
@@ -5544,7 +6022,14 @@
                     </m:e>
                   </m:d>
                 </m:sub>
-                <m:sup/>
+                <m:sup>
+                  <m:r>
+                    <w:rPr>
+                      <w:rFonts w:ascii="Cambria Math" w:hAnsi="Cambria Math"/>
+                    </w:rPr>
+                    <m:t xml:space="preserve"> </m:t>
+                  </m:r>
+                </m:sup>
               </m:sSubSup>
               <m:r>
                 <w:rPr>
@@ -5577,17 +6062,121 @@
       </w:r>
     </w:p>
     <w:sectPr>
+      <w:footerReference w:type="default" r:id="rId13"/>
       <w:pgSz w:w="11906" w:h="16838"/>
       <w:pgMar w:top="1417" w:right="1417" w:bottom="1417" w:left="1417" w:header="708" w:footer="708" w:gutter="0"/>
+      <w:pgNumType w:start="0"/>
       <w:cols w:space="708"/>
+      <w:titlePg/>
       <w:docGrid w:linePitch="360"/>
     </w:sectPr>
   </w:body>
 </w:document>
 </file>
 
+<file path=word/endnotes.xml><?xml version="1.0" encoding="utf-8"?>
+<w:endnotes xmlns:wpc="http://schemas.microsoft.com/office/word/2010/wordprocessingCanvas" xmlns:mc="http://schemas.openxmlformats.org/markup-compatibility/2006" xmlns:o="urn:schemas-microsoft-com:office:office" xmlns:r="http://schemas.openxmlformats.org/officeDocument/2006/relationships" xmlns:m="http://schemas.openxmlformats.org/officeDocument/2006/math" xmlns:v="urn:schemas-microsoft-com:vml" xmlns:wp14="http://schemas.microsoft.com/office/word/2010/wordprocessingDrawing" xmlns:wp="http://schemas.openxmlformats.org/drawingml/2006/wordprocessingDrawing" xmlns:w10="urn:schemas-microsoft-com:office:word" xmlns:w="http://schemas.openxmlformats.org/wordprocessingml/2006/main" xmlns:w14="http://schemas.microsoft.com/office/word/2010/wordml" xmlns:wpg="http://schemas.microsoft.com/office/word/2010/wordprocessingGroup" xmlns:wpi="http://schemas.microsoft.com/office/word/2010/wordprocessingInk" xmlns:wne="http://schemas.microsoft.com/office/word/2006/wordml" xmlns:wps="http://schemas.microsoft.com/office/word/2010/wordprocessingShape" mc:Ignorable="w14 wp14">
+  <w:endnote w:type="separator" w:id="-1">
+    <w:p>
+      <w:pPr>
+        <w:spacing w:after="0" w:line="240" w:lineRule="auto"/>
+      </w:pPr>
+      <w:r>
+        <w:separator/>
+      </w:r>
+    </w:p>
+  </w:endnote>
+  <w:endnote w:type="continuationSeparator" w:id="0">
+    <w:p>
+      <w:pPr>
+        <w:spacing w:after="0" w:line="240" w:lineRule="auto"/>
+      </w:pPr>
+      <w:r>
+        <w:continuationSeparator/>
+      </w:r>
+    </w:p>
+  </w:endnote>
+</w:endnotes>
+</file>
+
+<file path=word/footer1.xml><?xml version="1.0" encoding="utf-8"?>
+<w:ftr xmlns:wpc="http://schemas.microsoft.com/office/word/2010/wordprocessingCanvas" xmlns:mc="http://schemas.openxmlformats.org/markup-compatibility/2006" xmlns:o="urn:schemas-microsoft-com:office:office" xmlns:r="http://schemas.openxmlformats.org/officeDocument/2006/relationships" xmlns:m="http://schemas.openxmlformats.org/officeDocument/2006/math" xmlns:v="urn:schemas-microsoft-com:vml" xmlns:wp14="http://schemas.microsoft.com/office/word/2010/wordprocessingDrawing" xmlns:wp="http://schemas.openxmlformats.org/drawingml/2006/wordprocessingDrawing" xmlns:w10="urn:schemas-microsoft-com:office:word" xmlns:w="http://schemas.openxmlformats.org/wordprocessingml/2006/main" xmlns:w14="http://schemas.microsoft.com/office/word/2010/wordml" xmlns:wpg="http://schemas.microsoft.com/office/word/2010/wordprocessingGroup" xmlns:wpi="http://schemas.microsoft.com/office/word/2010/wordprocessingInk" xmlns:wne="http://schemas.microsoft.com/office/word/2006/wordml" xmlns:wps="http://schemas.microsoft.com/office/word/2010/wordprocessingShape" mc:Ignorable="w14 wp14">
+  <w:sdt>
+    <w:sdtPr>
+      <w:id w:val="1279993015"/>
+      <w:docPartObj>
+        <w:docPartGallery w:val="Page Numbers (Bottom of Page)"/>
+        <w:docPartUnique/>
+      </w:docPartObj>
+    </w:sdtPr>
+    <w:sdtContent>
+      <w:p>
+        <w:pPr>
+          <w:pStyle w:val="Stopka"/>
+          <w:jc w:val="right"/>
+        </w:pPr>
+      </w:p>
+      <w:p>
+        <w:pPr>
+          <w:pStyle w:val="Stopka"/>
+          <w:jc w:val="right"/>
+        </w:pPr>
+        <w:r>
+          <w:fldChar w:fldCharType="begin"/>
+        </w:r>
+        <w:r>
+          <w:instrText>PAGE   \* MERGEFORMAT</w:instrText>
+        </w:r>
+        <w:r>
+          <w:fldChar w:fldCharType="separate"/>
+        </w:r>
+        <w:r>
+          <w:rPr>
+            <w:noProof/>
+          </w:rPr>
+          <w:t>1</w:t>
+        </w:r>
+        <w:r>
+          <w:fldChar w:fldCharType="end"/>
+        </w:r>
+      </w:p>
+    </w:sdtContent>
+  </w:sdt>
+  <w:p>
+    <w:pPr>
+      <w:pStyle w:val="Stopka"/>
+    </w:pPr>
+  </w:p>
+</w:ftr>
+</file>
+
+<file path=word/footnotes.xml><?xml version="1.0" encoding="utf-8"?>
+<w:footnotes xmlns:wpc="http://schemas.microsoft.com/office/word/2010/wordprocessingCanvas" xmlns:mc="http://schemas.openxmlformats.org/markup-compatibility/2006" xmlns:o="urn:schemas-microsoft-com:office:office" xmlns:r="http://schemas.openxmlformats.org/officeDocument/2006/relationships" xmlns:m="http://schemas.openxmlformats.org/officeDocument/2006/math" xmlns:v="urn:schemas-microsoft-com:vml" xmlns:wp14="http://schemas.microsoft.com/office/word/2010/wordprocessingDrawing" xmlns:wp="http://schemas.openxmlformats.org/drawingml/2006/wordprocessingDrawing" xmlns:w10="urn:schemas-microsoft-com:office:word" xmlns:w="http://schemas.openxmlformats.org/wordprocessingml/2006/main" xmlns:w14="http://schemas.microsoft.com/office/word/2010/wordml" xmlns:wpg="http://schemas.microsoft.com/office/word/2010/wordprocessingGroup" xmlns:wpi="http://schemas.microsoft.com/office/word/2010/wordprocessingInk" xmlns:wne="http://schemas.microsoft.com/office/word/2006/wordml" xmlns:wps="http://schemas.microsoft.com/office/word/2010/wordprocessingShape" mc:Ignorable="w14 wp14">
+  <w:footnote w:type="separator" w:id="-1">
+    <w:p>
+      <w:pPr>
+        <w:spacing w:after="0" w:line="240" w:lineRule="auto"/>
+      </w:pPr>
+      <w:r>
+        <w:separator/>
+      </w:r>
+    </w:p>
+  </w:footnote>
+  <w:footnote w:type="continuationSeparator" w:id="0">
+    <w:p>
+      <w:pPr>
+        <w:spacing w:after="0" w:line="240" w:lineRule="auto"/>
+      </w:pPr>
+      <w:r>
+        <w:continuationSeparator/>
+      </w:r>
+    </w:p>
+  </w:footnote>
+</w:footnotes>
+</file>
+
 <file path=word/numbering.xml><?xml version="1.0" encoding="utf-8"?>
-<w:numbering xmlns:ve="http://schemas.openxmlformats.org/markup-compatibility/2006" xmlns:o="urn:schemas-microsoft-com:office:office" xmlns:r="http://schemas.openxmlformats.org/officeDocument/2006/relationships" xmlns:m="http://schemas.openxmlformats.org/officeDocument/2006/math" xmlns:v="urn:schemas-microsoft-com:vml" xmlns:wp="http://schemas.openxmlformats.org/drawingml/2006/wordprocessingDrawing" xmlns:w10="urn:schemas-microsoft-com:office:word" xmlns:w="http://schemas.openxmlformats.org/wordprocessingml/2006/main" xmlns:wne="http://schemas.microsoft.com/office/word/2006/wordml">
+<w:numbering xmlns:wpc="http://schemas.microsoft.com/office/word/2010/wordprocessingCanvas" xmlns:mc="http://schemas.openxmlformats.org/markup-compatibility/2006" xmlns:o="urn:schemas-microsoft-com:office:office" xmlns:r="http://schemas.openxmlformats.org/officeDocument/2006/relationships" xmlns:m="http://schemas.openxmlformats.org/officeDocument/2006/math" xmlns:v="urn:schemas-microsoft-com:vml" xmlns:wp14="http://schemas.microsoft.com/office/word/2010/wordprocessingDrawing" xmlns:wp="http://schemas.openxmlformats.org/drawingml/2006/wordprocessingDrawing" xmlns:w10="urn:schemas-microsoft-com:office:word" xmlns:w="http://schemas.openxmlformats.org/wordprocessingml/2006/main" xmlns:w14="http://schemas.microsoft.com/office/word/2010/wordml" xmlns:wpg="http://schemas.microsoft.com/office/word/2010/wordprocessingGroup" xmlns:wpi="http://schemas.microsoft.com/office/word/2010/wordprocessingInk" xmlns:wne="http://schemas.microsoft.com/office/word/2006/wordml" xmlns:wps="http://schemas.microsoft.com/office/word/2010/wordprocessingShape" mc:Ignorable="w14 wp14">
   <w:abstractNum w:abstractNumId="0">
     <w:nsid w:val="1A8A5EF1"/>
     <w:multiLevelType w:val="hybridMultilevel"/>
@@ -6377,7 +6966,7 @@
 </file>
 
 <file path=word/styles.xml><?xml version="1.0" encoding="utf-8"?>
-<w:styles xmlns:r="http://schemas.openxmlformats.org/officeDocument/2006/relationships" xmlns:w="http://schemas.openxmlformats.org/wordprocessingml/2006/main">
+<w:styles xmlns:mc="http://schemas.openxmlformats.org/markup-compatibility/2006" xmlns:r="http://schemas.openxmlformats.org/officeDocument/2006/relationships" xmlns:w="http://schemas.openxmlformats.org/wordprocessingml/2006/main" xmlns:w14="http://schemas.microsoft.com/office/word/2010/wordml" mc:Ignorable="w14">
   <w:docDefaults>
     <w:rPrDefault>
       <w:rPr>
@@ -6595,7 +7184,6 @@
     <w:uiPriority w:val="99"/>
     <w:semiHidden/>
     <w:unhideWhenUsed/>
-    <w:qFormat/>
     <w:tblPr>
       <w:tblInd w:w="0" w:type="dxa"/>
       <w:tblCellMar>
@@ -6718,6 +7306,127 @@
         <w:right w:w="108" w:type="dxa"/>
       </w:tblCellMar>
     </w:tblPr>
+  </w:style>
+  <w:style w:type="paragraph" w:styleId="Bezodstpw">
+    <w:name w:val="No Spacing"/>
+    <w:link w:val="BezodstpwZnak"/>
+    <w:uiPriority w:val="1"/>
+    <w:qFormat/>
+    <w:rsid w:val="009F6C80"/>
+    <w:pPr>
+      <w:spacing w:after="0" w:line="240" w:lineRule="auto"/>
+    </w:pPr>
+    <w:rPr>
+      <w:rFonts w:eastAsiaTheme="minorEastAsia"/>
+      <w:lang w:eastAsia="pl-PL"/>
+    </w:rPr>
+  </w:style>
+  <w:style w:type="character" w:customStyle="1" w:styleId="BezodstpwZnak">
+    <w:name w:val="Bez odstępów Znak"/>
+    <w:basedOn w:val="Domylnaczcionkaakapitu"/>
+    <w:link w:val="Bezodstpw"/>
+    <w:uiPriority w:val="1"/>
+    <w:rsid w:val="009F6C80"/>
+    <w:rPr>
+      <w:rFonts w:eastAsiaTheme="minorEastAsia"/>
+      <w:lang w:eastAsia="pl-PL"/>
+    </w:rPr>
+  </w:style>
+  <w:style w:type="paragraph" w:styleId="Nagwekspisutreci">
+    <w:name w:val="TOC Heading"/>
+    <w:basedOn w:val="Nagwek1"/>
+    <w:next w:val="Normalny"/>
+    <w:uiPriority w:val="39"/>
+    <w:semiHidden/>
+    <w:unhideWhenUsed/>
+    <w:qFormat/>
+    <w:rsid w:val="009F6C80"/>
+    <w:pPr>
+      <w:outlineLvl w:val="9"/>
+    </w:pPr>
+    <w:rPr>
+      <w:lang w:eastAsia="pl-PL"/>
+    </w:rPr>
+  </w:style>
+  <w:style w:type="paragraph" w:styleId="Spistreci1">
+    <w:name w:val="toc 1"/>
+    <w:basedOn w:val="Normalny"/>
+    <w:next w:val="Normalny"/>
+    <w:autoRedefine/>
+    <w:uiPriority w:val="39"/>
+    <w:unhideWhenUsed/>
+    <w:rsid w:val="009F6C80"/>
+    <w:pPr>
+      <w:spacing w:after="100"/>
+    </w:pPr>
+  </w:style>
+  <w:style w:type="paragraph" w:styleId="Spistreci2">
+    <w:name w:val="toc 2"/>
+    <w:basedOn w:val="Normalny"/>
+    <w:next w:val="Normalny"/>
+    <w:autoRedefine/>
+    <w:uiPriority w:val="39"/>
+    <w:unhideWhenUsed/>
+    <w:rsid w:val="009F6C80"/>
+    <w:pPr>
+      <w:spacing w:after="100"/>
+      <w:ind w:left="220"/>
+    </w:pPr>
+  </w:style>
+  <w:style w:type="character" w:styleId="Hipercze">
+    <w:name w:val="Hyperlink"/>
+    <w:basedOn w:val="Domylnaczcionkaakapitu"/>
+    <w:uiPriority w:val="99"/>
+    <w:unhideWhenUsed/>
+    <w:rsid w:val="009F6C80"/>
+    <w:rPr>
+      <w:color w:val="0000FF" w:themeColor="hyperlink"/>
+      <w:u w:val="single"/>
+    </w:rPr>
+  </w:style>
+  <w:style w:type="paragraph" w:styleId="Nagwek">
+    <w:name w:val="header"/>
+    <w:basedOn w:val="Normalny"/>
+    <w:link w:val="NagwekZnak"/>
+    <w:uiPriority w:val="99"/>
+    <w:unhideWhenUsed/>
+    <w:rsid w:val="00412AAA"/>
+    <w:pPr>
+      <w:tabs>
+        <w:tab w:val="center" w:pos="4536"/>
+        <w:tab w:val="right" w:pos="9072"/>
+      </w:tabs>
+      <w:spacing w:after="0" w:line="240" w:lineRule="auto"/>
+    </w:pPr>
+  </w:style>
+  <w:style w:type="character" w:customStyle="1" w:styleId="NagwekZnak">
+    <w:name w:val="Nagłówek Znak"/>
+    <w:basedOn w:val="Domylnaczcionkaakapitu"/>
+    <w:link w:val="Nagwek"/>
+    <w:uiPriority w:val="99"/>
+    <w:rsid w:val="00412AAA"/>
+  </w:style>
+  <w:style w:type="paragraph" w:styleId="Stopka">
+    <w:name w:val="footer"/>
+    <w:basedOn w:val="Normalny"/>
+    <w:link w:val="StopkaZnak"/>
+    <w:uiPriority w:val="99"/>
+    <w:unhideWhenUsed/>
+    <w:rsid w:val="00412AAA"/>
+    <w:pPr>
+      <w:tabs>
+        <w:tab w:val="center" w:pos="4536"/>
+        <w:tab w:val="right" w:pos="9072"/>
+      </w:tabs>
+      <w:spacing w:after="0" w:line="240" w:lineRule="auto"/>
+    </w:pPr>
+  </w:style>
+  <w:style w:type="character" w:customStyle="1" w:styleId="StopkaZnak">
+    <w:name w:val="Stopka Znak"/>
+    <w:basedOn w:val="Domylnaczcionkaakapitu"/>
+    <w:link w:val="Stopka"/>
+    <w:uiPriority w:val="99"/>
+    <w:rsid w:val="00412AAA"/>
   </w:style>
 </w:styles>
 </file>
@@ -6999,6 +7708,690 @@
     </w:rPr>
   </w:style>
 </w:styles>
+</file>
+
+<file path=word/glossary/document.xml><?xml version="1.0" encoding="utf-8"?>
+<w:glossaryDocument xmlns:wpc="http://schemas.microsoft.com/office/word/2010/wordprocessingCanvas" xmlns:mc="http://schemas.openxmlformats.org/markup-compatibility/2006" xmlns:o="urn:schemas-microsoft-com:office:office" xmlns:r="http://schemas.openxmlformats.org/officeDocument/2006/relationships" xmlns:m="http://schemas.openxmlformats.org/officeDocument/2006/math" xmlns:v="urn:schemas-microsoft-com:vml" xmlns:wp14="http://schemas.microsoft.com/office/word/2010/wordprocessingDrawing" xmlns:wp="http://schemas.openxmlformats.org/drawingml/2006/wordprocessingDrawing" xmlns:w10="urn:schemas-microsoft-com:office:word" xmlns:w="http://schemas.openxmlformats.org/wordprocessingml/2006/main" xmlns:w14="http://schemas.microsoft.com/office/word/2010/wordml" xmlns:wpg="http://schemas.microsoft.com/office/word/2010/wordprocessingGroup" xmlns:wpi="http://schemas.microsoft.com/office/word/2010/wordprocessingInk" xmlns:wne="http://schemas.microsoft.com/office/word/2006/wordml" xmlns:wps="http://schemas.microsoft.com/office/word/2010/wordprocessingShape" mc:Ignorable="w14 wp14">
+  <w:docParts>
+    <w:docPart>
+      <w:docPartPr>
+        <w:name w:val="CDEA1A68E451452082D7C3FDC310DF58"/>
+        <w:category>
+          <w:name w:val="Ogólne"/>
+          <w:gallery w:val="placeholder"/>
+        </w:category>
+        <w:types>
+          <w:type w:val="bbPlcHdr"/>
+        </w:types>
+        <w:behaviors>
+          <w:behavior w:val="content"/>
+        </w:behaviors>
+        <w:guid w:val="{98094D4B-3599-454C-B65E-D55C9F16C6D8}"/>
+      </w:docPartPr>
+      <w:docPartBody>
+        <w:p>
+          <w:pPr>
+            <w:pStyle w:val="CDEA1A68E451452082D7C3FDC310DF58"/>
+          </w:pPr>
+          <w:r>
+            <w:rPr>
+              <w:rFonts w:asciiTheme="majorHAnsi" w:eastAsiaTheme="majorEastAsia" w:hAnsiTheme="majorHAnsi" w:cstheme="majorBidi"/>
+              <w:color w:val="4F81BD" w:themeColor="accent1"/>
+              <w:sz w:val="80"/>
+              <w:szCs w:val="80"/>
+            </w:rPr>
+            <w:t>[Wpisz tytuł dokumentu]</w:t>
+          </w:r>
+        </w:p>
+      </w:docPartBody>
+    </w:docPart>
+    <w:docPart>
+      <w:docPartPr>
+        <w:name w:val="78E550B164984DDBB4E9D9569A01E237"/>
+        <w:category>
+          <w:name w:val="Ogólne"/>
+          <w:gallery w:val="placeholder"/>
+        </w:category>
+        <w:types>
+          <w:type w:val="bbPlcHdr"/>
+        </w:types>
+        <w:behaviors>
+          <w:behavior w:val="content"/>
+        </w:behaviors>
+        <w:guid w:val="{8086A889-772D-454E-8059-7B65002E8EE1}"/>
+      </w:docPartPr>
+      <w:docPartBody>
+        <w:p>
+          <w:pPr>
+            <w:pStyle w:val="78E550B164984DDBB4E9D9569A01E237"/>
+          </w:pPr>
+          <w:r>
+            <w:rPr>
+              <w:rFonts w:asciiTheme="majorHAnsi" w:eastAsiaTheme="majorEastAsia" w:hAnsiTheme="majorHAnsi" w:cstheme="majorBidi"/>
+            </w:rPr>
+            <w:t>[Wpisz podtytuł dokumentu]</w:t>
+          </w:r>
+        </w:p>
+      </w:docPartBody>
+    </w:docPart>
+    <w:docPart>
+      <w:docPartPr>
+        <w:name w:val="D299C1E4DFBC4D32A8F7B95E66C85112"/>
+        <w:category>
+          <w:name w:val="Ogólne"/>
+          <w:gallery w:val="placeholder"/>
+        </w:category>
+        <w:types>
+          <w:type w:val="bbPlcHdr"/>
+        </w:types>
+        <w:behaviors>
+          <w:behavior w:val="content"/>
+        </w:behaviors>
+        <w:guid w:val="{E5EF9C78-343E-4C6C-B9C1-C8D989C7007C}"/>
+      </w:docPartPr>
+      <w:docPartBody>
+        <w:p>
+          <w:pPr>
+            <w:pStyle w:val="D299C1E4DFBC4D32A8F7B95E66C85112"/>
+          </w:pPr>
+          <w:r>
+            <w:rPr>
+              <w:color w:val="4F81BD" w:themeColor="accent1"/>
+            </w:rPr>
+            <w:t>[Wpisz imię i nazwisko autora]</w:t>
+          </w:r>
+        </w:p>
+      </w:docPartBody>
+    </w:docPart>
+    <w:docPart>
+      <w:docPartPr>
+        <w:name w:val="4B664680B0CD415985132A318FA86F91"/>
+        <w:category>
+          <w:name w:val="Ogólne"/>
+          <w:gallery w:val="placeholder"/>
+        </w:category>
+        <w:types>
+          <w:type w:val="bbPlcHdr"/>
+        </w:types>
+        <w:behaviors>
+          <w:behavior w:val="content"/>
+        </w:behaviors>
+        <w:guid w:val="{665C3848-49A9-46A0-B0DE-7BFE4B96153A}"/>
+      </w:docPartPr>
+      <w:docPartBody>
+        <w:p>
+          <w:pPr>
+            <w:pStyle w:val="4B664680B0CD415985132A318FA86F91"/>
+          </w:pPr>
+          <w:r>
+            <w:rPr>
+              <w:color w:val="4F81BD" w:themeColor="accent1"/>
+            </w:rPr>
+            <w:t>[Wybierz datę]</w:t>
+          </w:r>
+        </w:p>
+      </w:docPartBody>
+    </w:docPart>
+  </w:docParts>
+</w:glossaryDocument>
+</file>
+
+<file path=word/glossary/fontTable.xml><?xml version="1.0" encoding="utf-8"?>
+<w:fonts xmlns:mc="http://schemas.openxmlformats.org/markup-compatibility/2006" xmlns:r="http://schemas.openxmlformats.org/officeDocument/2006/relationships" xmlns:w="http://schemas.openxmlformats.org/wordprocessingml/2006/main" xmlns:w14="http://schemas.microsoft.com/office/word/2010/wordml" mc:Ignorable="w14">
+  <w:font w:name="Symbol">
+    <w:panose1 w:val="05050102010706020507"/>
+    <w:charset w:val="02"/>
+    <w:family w:val="roman"/>
+    <w:pitch w:val="variable"/>
+    <w:sig w:usb0="00000000" w:usb1="10000000" w:usb2="00000000" w:usb3="00000000" w:csb0="80000000" w:csb1="00000000"/>
+  </w:font>
+  <w:font w:name="Times New Roman">
+    <w:panose1 w:val="02020603050405020304"/>
+    <w:charset w:val="EE"/>
+    <w:family w:val="roman"/>
+    <w:pitch w:val="variable"/>
+    <w:sig w:usb0="E0002AFF" w:usb1="C0007841" w:usb2="00000009" w:usb3="00000000" w:csb0="000001FF" w:csb1="00000000"/>
+  </w:font>
+  <w:font w:name="Courier New">
+    <w:panose1 w:val="02070309020205020404"/>
+    <w:charset w:val="EE"/>
+    <w:family w:val="modern"/>
+    <w:pitch w:val="fixed"/>
+    <w:sig w:usb0="E0002AFF" w:usb1="C0007843" w:usb2="00000009" w:usb3="00000000" w:csb0="000001FF" w:csb1="00000000"/>
+  </w:font>
+  <w:font w:name="Wingdings">
+    <w:panose1 w:val="05000000000000000000"/>
+    <w:charset w:val="02"/>
+    <w:family w:val="auto"/>
+    <w:pitch w:val="variable"/>
+    <w:sig w:usb0="00000000" w:usb1="10000000" w:usb2="00000000" w:usb3="00000000" w:csb0="80000000" w:csb1="00000000"/>
+  </w:font>
+  <w:font w:name="Calibri">
+    <w:panose1 w:val="020F0502020204030204"/>
+    <w:charset w:val="EE"/>
+    <w:family w:val="swiss"/>
+    <w:pitch w:val="variable"/>
+    <w:sig w:usb0="E00002FF" w:usb1="4000ACFF" w:usb2="00000001" w:usb3="00000000" w:csb0="0000019F" w:csb1="00000000"/>
+  </w:font>
+  <w:font w:name="Cambria">
+    <w:panose1 w:val="02040503050406030204"/>
+    <w:charset w:val="EE"/>
+    <w:family w:val="roman"/>
+    <w:pitch w:val="variable"/>
+    <w:sig w:usb0="E00002FF" w:usb1="400004FF" w:usb2="00000000" w:usb3="00000000" w:csb0="0000019F" w:csb1="00000000"/>
+  </w:font>
+  <w:font w:name="Tahoma">
+    <w:panose1 w:val="020B0604030504040204"/>
+    <w:charset w:val="EE"/>
+    <w:family w:val="swiss"/>
+    <w:pitch w:val="variable"/>
+    <w:sig w:usb0="E1002EFF" w:usb1="C000605B" w:usb2="00000029" w:usb3="00000000" w:csb0="000101FF" w:csb1="00000000"/>
+  </w:font>
+  <w:font w:name="Cambria Math">
+    <w:panose1 w:val="02040503050406030204"/>
+    <w:charset w:val="EE"/>
+    <w:family w:val="roman"/>
+    <w:pitch w:val="variable"/>
+    <w:sig w:usb0="E00002FF" w:usb1="420024FF" w:usb2="00000000" w:usb3="00000000" w:csb0="0000019F" w:csb1="00000000"/>
+  </w:font>
+</w:fonts>
+</file>
+
+<file path=word/glossary/settings.xml><?xml version="1.0" encoding="utf-8"?>
+<w:settings xmlns:mc="http://schemas.openxmlformats.org/markup-compatibility/2006" xmlns:o="urn:schemas-microsoft-com:office:office" xmlns:r="http://schemas.openxmlformats.org/officeDocument/2006/relationships" xmlns:m="http://schemas.openxmlformats.org/officeDocument/2006/math" xmlns:v="urn:schemas-microsoft-com:vml" xmlns:w10="urn:schemas-microsoft-com:office:word" xmlns:w="http://schemas.openxmlformats.org/wordprocessingml/2006/main" xmlns:w14="http://schemas.microsoft.com/office/word/2010/wordml" xmlns:sl="http://schemas.openxmlformats.org/schemaLibrary/2006/main" mc:Ignorable="w14">
+  <w:view w:val="normal"/>
+  <w:defaultTabStop w:val="708"/>
+  <w:hyphenationZone w:val="425"/>
+  <w:characterSpacingControl w:val="doNotCompress"/>
+  <w:compat>
+    <w:useFELayout/>
+    <w:compatSetting w:name="compatibilityMode" w:uri="http://schemas.microsoft.com/office/word" w:val="14"/>
+    <w:compatSetting w:name="overrideTableStyleFontSizeAndJustification" w:uri="http://schemas.microsoft.com/office/word" w:val="1"/>
+    <w:compatSetting w:name="enableOpenTypeFeatures" w:uri="http://schemas.microsoft.com/office/word" w:val="1"/>
+    <w:compatSetting w:name="doNotFlipMirrorIndents" w:uri="http://schemas.microsoft.com/office/word" w:val="1"/>
+  </w:compat>
+  <w:rsids>
+    <w:rsidRoot w:val="006708B7"/>
+    <w:rsid w:val="006708B7"/>
+    <w:rsid w:val="00936C79"/>
+  </w:rsids>
+  <m:mathPr>
+    <m:mathFont m:val="Cambria Math"/>
+    <m:brkBin m:val="before"/>
+    <m:brkBinSub m:val="--"/>
+    <m:smallFrac m:val="0"/>
+    <m:dispDef/>
+    <m:lMargin m:val="0"/>
+    <m:rMargin m:val="0"/>
+    <m:defJc m:val="centerGroup"/>
+    <m:wrapIndent m:val="1440"/>
+    <m:intLim m:val="subSup"/>
+    <m:naryLim m:val="undOvr"/>
+  </m:mathPr>
+  <w:themeFontLang w:val="pl-PL"/>
+  <w:clrSchemeMapping w:bg1="light1" w:t1="dark1" w:bg2="light2" w:t2="dark2" w:accent1="accent1" w:accent2="accent2" w:accent3="accent3" w:accent4="accent4" w:accent5="accent5" w:accent6="accent6" w:hyperlink="hyperlink" w:followedHyperlink="followedHyperlink"/>
+  <w:decimalSymbol w:val=","/>
+  <w:listSeparator w:val=";"/>
+</w:settings>
+</file>
+
+<file path=word/glossary/styles.xml><?xml version="1.0" encoding="utf-8"?>
+<w:styles xmlns:mc="http://schemas.openxmlformats.org/markup-compatibility/2006" xmlns:r="http://schemas.openxmlformats.org/officeDocument/2006/relationships" xmlns:w="http://schemas.openxmlformats.org/wordprocessingml/2006/main" xmlns:w14="http://schemas.microsoft.com/office/word/2010/wordml" mc:Ignorable="w14">
+  <w:docDefaults>
+    <w:rPrDefault>
+      <w:rPr>
+        <w:rFonts w:asciiTheme="minorHAnsi" w:eastAsiaTheme="minorEastAsia" w:hAnsiTheme="minorHAnsi" w:cstheme="minorBidi"/>
+        <w:sz w:val="22"/>
+        <w:szCs w:val="22"/>
+        <w:lang w:val="pl-PL" w:eastAsia="pl-PL" w:bidi="ar-SA"/>
+      </w:rPr>
+    </w:rPrDefault>
+    <w:pPrDefault>
+      <w:pPr>
+        <w:spacing w:after="200" w:line="276" w:lineRule="auto"/>
+      </w:pPr>
+    </w:pPrDefault>
+  </w:docDefaults>
+  <w:latentStyles w:defLockedState="0" w:defUIPriority="99" w:defSemiHidden="1" w:defUnhideWhenUsed="1" w:defQFormat="0" w:count="267">
+    <w:lsdException w:name="Normal" w:semiHidden="0" w:uiPriority="0" w:unhideWhenUsed="0" w:qFormat="1"/>
+    <w:lsdException w:name="heading 1" w:semiHidden="0" w:uiPriority="9" w:unhideWhenUsed="0" w:qFormat="1"/>
+    <w:lsdException w:name="heading 2" w:uiPriority="9" w:qFormat="1"/>
+    <w:lsdException w:name="heading 3" w:uiPriority="9" w:qFormat="1"/>
+    <w:lsdException w:name="heading 4" w:uiPriority="9" w:qFormat="1"/>
+    <w:lsdException w:name="heading 5" w:uiPriority="9" w:qFormat="1"/>
+    <w:lsdException w:name="heading 6" w:uiPriority="9" w:qFormat="1"/>
+    <w:lsdException w:name="heading 7" w:uiPriority="9" w:qFormat="1"/>
+    <w:lsdException w:name="heading 8" w:uiPriority="9" w:qFormat="1"/>
+    <w:lsdException w:name="heading 9" w:uiPriority="9" w:qFormat="1"/>
+    <w:lsdException w:name="toc 1" w:uiPriority="39"/>
+    <w:lsdException w:name="toc 2" w:uiPriority="39"/>
+    <w:lsdException w:name="toc 3" w:uiPriority="39"/>
+    <w:lsdException w:name="toc 4" w:uiPriority="39"/>
+    <w:lsdException w:name="toc 5" w:uiPriority="39"/>
+    <w:lsdException w:name="toc 6" w:uiPriority="39"/>
+    <w:lsdException w:name="toc 7" w:uiPriority="39"/>
+    <w:lsdException w:name="toc 8" w:uiPriority="39"/>
+    <w:lsdException w:name="toc 9" w:uiPriority="39"/>
+    <w:lsdException w:name="caption" w:uiPriority="35" w:qFormat="1"/>
+    <w:lsdException w:name="Title" w:semiHidden="0" w:uiPriority="10" w:unhideWhenUsed="0" w:qFormat="1"/>
+    <w:lsdException w:name="Default Paragraph Font" w:uiPriority="1"/>
+    <w:lsdException w:name="Subtitle" w:semiHidden="0" w:uiPriority="11" w:unhideWhenUsed="0" w:qFormat="1"/>
+    <w:lsdException w:name="Strong" w:semiHidden="0" w:uiPriority="22" w:unhideWhenUsed="0" w:qFormat="1"/>
+    <w:lsdException w:name="Emphasis" w:semiHidden="0" w:uiPriority="20" w:unhideWhenUsed="0" w:qFormat="1"/>
+    <w:lsdException w:name="Table Grid" w:semiHidden="0" w:uiPriority="59" w:unhideWhenUsed="0"/>
+    <w:lsdException w:name="Placeholder Text" w:unhideWhenUsed="0"/>
+    <w:lsdException w:name="No Spacing" w:semiHidden="0" w:uiPriority="1" w:unhideWhenUsed="0" w:qFormat="1"/>
+    <w:lsdException w:name="Light Shading" w:semiHidden="0" w:uiPriority="60" w:unhideWhenUsed="0"/>
+    <w:lsdException w:name="Light List" w:semiHidden="0" w:uiPriority="61" w:unhideWhenUsed="0"/>
+    <w:lsdException w:name="Light Grid" w:semiHidden="0" w:uiPriority="62" w:unhideWhenUsed="0"/>
+    <w:lsdException w:name="Medium Shading 1" w:semiHidden="0" w:uiPriority="63" w:unhideWhenUsed="0"/>
+    <w:lsdException w:name="Medium Shading 2" w:semiHidden="0" w:uiPriority="64" w:unhideWhenUsed="0"/>
+    <w:lsdException w:name="Medium List 1" w:semiHidden="0" w:uiPriority="65" w:unhideWhenUsed="0"/>
+    <w:lsdException w:name="Medium List 2" w:semiHidden="0" w:uiPriority="66" w:unhideWhenUsed="0"/>
+    <w:lsdException w:name="Medium Grid 1" w:semiHidden="0" w:uiPriority="67" w:unhideWhenUsed="0"/>
+    <w:lsdException w:name="Medium Grid 2" w:semiHidden="0" w:uiPriority="68" w:unhideWhenUsed="0"/>
+    <w:lsdException w:name="Medium Grid 3" w:semiHidden="0" w:uiPriority="69" w:unhideWhenUsed="0"/>
+    <w:lsdException w:name="Dark List" w:semiHidden="0" w:uiPriority="70" w:unhideWhenUsed="0"/>
+    <w:lsdException w:name="Colorful Shading" w:semiHidden="0" w:uiPriority="71" w:unhideWhenUsed="0"/>
+    <w:lsdException w:name="Colorful List" w:semiHidden="0" w:uiPriority="72" w:unhideWhenUsed="0"/>
+    <w:lsdException w:name="Colorful Grid" w:semiHidden="0" w:uiPriority="73" w:unhideWhenUsed="0"/>
+    <w:lsdException w:name="Light Shading Accent 1" w:semiHidden="0" w:uiPriority="60" w:unhideWhenUsed="0"/>
+    <w:lsdException w:name="Light List Accent 1" w:semiHidden="0" w:uiPriority="61" w:unhideWhenUsed="0"/>
+    <w:lsdException w:name="Light Grid Accent 1" w:semiHidden="0" w:uiPriority="62" w:unhideWhenUsed="0"/>
+    <w:lsdException w:name="Medium Shading 1 Accent 1" w:semiHidden="0" w:uiPriority="63" w:unhideWhenUsed="0"/>
+    <w:lsdException w:name="Medium Shading 2 Accent 1" w:semiHidden="0" w:uiPriority="64" w:unhideWhenUsed="0"/>
+    <w:lsdException w:name="Medium List 1 Accent 1" w:semiHidden="0" w:uiPriority="65" w:unhideWhenUsed="0"/>
+    <w:lsdException w:name="Revision" w:unhideWhenUsed="0"/>
+    <w:lsdException w:name="List Paragraph" w:semiHidden="0" w:uiPriority="34" w:unhideWhenUsed="0" w:qFormat="1"/>
+    <w:lsdException w:name="Quote" w:semiHidden="0" w:uiPriority="29" w:unhideWhenUsed="0" w:qFormat="1"/>
+    <w:lsdException w:name="Intense Quote" w:semiHidden="0" w:uiPriority="30" w:unhideWhenUsed="0" w:qFormat="1"/>
+    <w:lsdException w:name="Medium List 2 Accent 1" w:semiHidden="0" w:uiPriority="66" w:unhideWhenUsed="0"/>
+    <w:lsdException w:name="Medium Grid 1 Accent 1" w:semiHidden="0" w:uiPriority="67" w:unhideWhenUsed="0"/>
+    <w:lsdException w:name="Medium Grid 2 Accent 1" w:semiHidden="0" w:uiPriority="68" w:unhideWhenUsed="0"/>
+    <w:lsdException w:name="Medium Grid 3 Accent 1" w:semiHidden="0" w:uiPriority="69" w:unhideWhenUsed="0"/>
+    <w:lsdException w:name="Dark List Accent 1" w:semiHidden="0" w:uiPriority="70" w:unhideWhenUsed="0"/>
+    <w:lsdException w:name="Colorful Shading Accent 1" w:semiHidden="0" w:uiPriority="71" w:unhideWhenUsed="0"/>
+    <w:lsdException w:name="Colorful List Accent 1" w:semiHidden="0" w:uiPriority="72" w:unhideWhenUsed="0"/>
+    <w:lsdException w:name="Colorful Grid Accent 1" w:semiHidden="0" w:uiPriority="73" w:unhideWhenUsed="0"/>
+    <w:lsdException w:name="Light Shading Accent 2" w:semiHidden="0" w:uiPriority="60" w:unhideWhenUsed="0"/>
+    <w:lsdException w:name="Light List Accent 2" w:semiHidden="0" w:uiPriority="61" w:unhideWhenUsed="0"/>
+    <w:lsdException w:name="Light Grid Accent 2" w:semiHidden="0" w:uiPriority="62" w:unhideWhenUsed="0"/>
+    <w:lsdException w:name="Medium Shading 1 Accent 2" w:semiHidden="0" w:uiPriority="63" w:unhideWhenUsed="0"/>
+    <w:lsdException w:name="Medium Shading 2 Accent 2" w:semiHidden="0" w:uiPriority="64" w:unhideWhenUsed="0"/>
+    <w:lsdException w:name="Medium List 1 Accent 2" w:semiHidden="0" w:uiPriority="65" w:unhideWhenUsed="0"/>
+    <w:lsdException w:name="Medium List 2 Accent 2" w:semiHidden="0" w:uiPriority="66" w:unhideWhenUsed="0"/>
+    <w:lsdException w:name="Medium Grid 1 Accent 2" w:semiHidden="0" w:uiPriority="67" w:unhideWhenUsed="0"/>
+    <w:lsdException w:name="Medium Grid 2 Accent 2" w:semiHidden="0" w:uiPriority="68" w:unhideWhenUsed="0"/>
+    <w:lsdException w:name="Medium Grid 3 Accent 2" w:semiHidden="0" w:uiPriority="69" w:unhideWhenUsed="0"/>
+    <w:lsdException w:name="Dark List Accent 2" w:semiHidden="0" w:uiPriority="70" w:unhideWhenUsed="0"/>
+    <w:lsdException w:name="Colorful Shading Accent 2" w:semiHidden="0" w:uiPriority="71" w:unhideWhenUsed="0"/>
+    <w:lsdException w:name="Colorful List Accent 2" w:semiHidden="0" w:uiPriority="72" w:unhideWhenUsed="0"/>
+    <w:lsdException w:name="Colorful Grid Accent 2" w:semiHidden="0" w:uiPriority="73" w:unhideWhenUsed="0"/>
+    <w:lsdException w:name="Light Shading Accent 3" w:semiHidden="0" w:uiPriority="60" w:unhideWhenUsed="0"/>
+    <w:lsdException w:name="Light List Accent 3" w:semiHidden="0" w:uiPriority="61" w:unhideWhenUsed="0"/>
+    <w:lsdException w:name="Light Grid Accent 3" w:semiHidden="0" w:uiPriority="62" w:unhideWhenUsed="0"/>
+    <w:lsdException w:name="Medium Shading 1 Accent 3" w:semiHidden="0" w:uiPriority="63" w:unhideWhenUsed="0"/>
+    <w:lsdException w:name="Medium Shading 2 Accent 3" w:semiHidden="0" w:uiPriority="64" w:unhideWhenUsed="0"/>
+    <w:lsdException w:name="Medium List 1 Accent 3" w:semiHidden="0" w:uiPriority="65" w:unhideWhenUsed="0"/>
+    <w:lsdException w:name="Medium List 2 Accent 3" w:semiHidden="0" w:uiPriority="66" w:unhideWhenUsed="0"/>
+    <w:lsdException w:name="Medium Grid 1 Accent 3" w:semiHidden="0" w:uiPriority="67" w:unhideWhenUsed="0"/>
+    <w:lsdException w:name="Medium Grid 2 Accent 3" w:semiHidden="0" w:uiPriority="68" w:unhideWhenUsed="0"/>
+    <w:lsdException w:name="Medium Grid 3 Accent 3" w:semiHidden="0" w:uiPriority="69" w:unhideWhenUsed="0"/>
+    <w:lsdException w:name="Dark List Accent 3" w:semiHidden="0" w:uiPriority="70" w:unhideWhenUsed="0"/>
+    <w:lsdException w:name="Colorful Shading Accent 3" w:semiHidden="0" w:uiPriority="71" w:unhideWhenUsed="0"/>
+    <w:lsdException w:name="Colorful List Accent 3" w:semiHidden="0" w:uiPriority="72" w:unhideWhenUsed="0"/>
+    <w:lsdException w:name="Colorful Grid Accent 3" w:semiHidden="0" w:uiPriority="73" w:unhideWhenUsed="0"/>
+    <w:lsdException w:name="Light Shading Accent 4" w:semiHidden="0" w:uiPriority="60" w:unhideWhenUsed="0"/>
+    <w:lsdException w:name="Light List Accent 4" w:semiHidden="0" w:uiPriority="61" w:unhideWhenUsed="0"/>
+    <w:lsdException w:name="Light Grid Accent 4" w:semiHidden="0" w:uiPriority="62" w:unhideWhenUsed="0"/>
+    <w:lsdException w:name="Medium Shading 1 Accent 4" w:semiHidden="0" w:uiPriority="63" w:unhideWhenUsed="0"/>
+    <w:lsdException w:name="Medium Shading 2 Accent 4" w:semiHidden="0" w:uiPriority="64" w:unhideWhenUsed="0"/>
+    <w:lsdException w:name="Medium List 1 Accent 4" w:semiHidden="0" w:uiPriority="65" w:unhideWhenUsed="0"/>
+    <w:lsdException w:name="Medium List 2 Accent 4" w:semiHidden="0" w:uiPriority="66" w:unhideWhenUsed="0"/>
+    <w:lsdException w:name="Medium Grid 1 Accent 4" w:semiHidden="0" w:uiPriority="67" w:unhideWhenUsed="0"/>
+    <w:lsdException w:name="Medium Grid 2 Accent 4" w:semiHidden="0" w:uiPriority="68" w:unhideWhenUsed="0"/>
+    <w:lsdException w:name="Medium Grid 3 Accent 4" w:semiHidden="0" w:uiPriority="69" w:unhideWhenUsed="0"/>
+    <w:lsdException w:name="Dark List Accent 4" w:semiHidden="0" w:uiPriority="70" w:unhideWhenUsed="0"/>
+    <w:lsdException w:name="Colorful Shading Accent 4" w:semiHidden="0" w:uiPriority="71" w:unhideWhenUsed="0"/>
+    <w:lsdException w:name="Colorful List Accent 4" w:semiHidden="0" w:uiPriority="72" w:unhideWhenUsed="0"/>
+    <w:lsdException w:name="Colorful Grid Accent 4" w:semiHidden="0" w:uiPriority="73" w:unhideWhenUsed="0"/>
+    <w:lsdException w:name="Light Shading Accent 5" w:semiHidden="0" w:uiPriority="60" w:unhideWhenUsed="0"/>
+    <w:lsdException w:name="Light List Accent 5" w:semiHidden="0" w:uiPriority="61" w:unhideWhenUsed="0"/>
+    <w:lsdException w:name="Light Grid Accent 5" w:semiHidden="0" w:uiPriority="62" w:unhideWhenUsed="0"/>
+    <w:lsdException w:name="Medium Shading 1 Accent 5" w:semiHidden="0" w:uiPriority="63" w:unhideWhenUsed="0"/>
+    <w:lsdException w:name="Medium Shading 2 Accent 5" w:semiHidden="0" w:uiPriority="64" w:unhideWhenUsed="0"/>
+    <w:lsdException w:name="Medium List 1 Accent 5" w:semiHidden="0" w:uiPriority="65" w:unhideWhenUsed="0"/>
+    <w:lsdException w:name="Medium List 2 Accent 5" w:semiHidden="0" w:uiPriority="66" w:unhideWhenUsed="0"/>
+    <w:lsdException w:name="Medium Grid 1 Accent 5" w:semiHidden="0" w:uiPriority="67" w:unhideWhenUsed="0"/>
+    <w:lsdException w:name="Medium Grid 2 Accent 5" w:semiHidden="0" w:uiPriority="68" w:unhideWhenUsed="0"/>
+    <w:lsdException w:name="Medium Grid 3 Accent 5" w:semiHidden="0" w:uiPriority="69" w:unhideWhenUsed="0"/>
+    <w:lsdException w:name="Dark List Accent 5" w:semiHidden="0" w:uiPriority="70" w:unhideWhenUsed="0"/>
+    <w:lsdException w:name="Colorful Shading Accent 5" w:semiHidden="0" w:uiPriority="71" w:unhideWhenUsed="0"/>
+    <w:lsdException w:name="Colorful List Accent 5" w:semiHidden="0" w:uiPriority="72" w:unhideWhenUsed="0"/>
+    <w:lsdException w:name="Colorful Grid Accent 5" w:semiHidden="0" w:uiPriority="73" w:unhideWhenUsed="0"/>
+    <w:lsdException w:name="Light Shading Accent 6" w:semiHidden="0" w:uiPriority="60" w:unhideWhenUsed="0"/>
+    <w:lsdException w:name="Light List Accent 6" w:semiHidden="0" w:uiPriority="61" w:unhideWhenUsed="0"/>
+    <w:lsdException w:name="Light Grid Accent 6" w:semiHidden="0" w:uiPriority="62" w:unhideWhenUsed="0"/>
+    <w:lsdException w:name="Medium Shading 1 Accent 6" w:semiHidden="0" w:uiPriority="63" w:unhideWhenUsed="0"/>
+    <w:lsdException w:name="Medium Shading 2 Accent 6" w:semiHidden="0" w:uiPriority="64" w:unhideWhenUsed="0"/>
+    <w:lsdException w:name="Medium List 1 Accent 6" w:semiHidden="0" w:uiPriority="65" w:unhideWhenUsed="0"/>
+    <w:lsdException w:name="Medium List 2 Accent 6" w:semiHidden="0" w:uiPriority="66" w:unhideWhenUsed="0"/>
+    <w:lsdException w:name="Medium Grid 1 Accent 6" w:semiHidden="0" w:uiPriority="67" w:unhideWhenUsed="0"/>
+    <w:lsdException w:name="Medium Grid 2 Accent 6" w:semiHidden="0" w:uiPriority="68" w:unhideWhenUsed="0"/>
+    <w:lsdException w:name="Medium Grid 3 Accent 6" w:semiHidden="0" w:uiPriority="69" w:unhideWhenUsed="0"/>
+    <w:lsdException w:name="Dark List Accent 6" w:semiHidden="0" w:uiPriority="70" w:unhideWhenUsed="0"/>
+    <w:lsdException w:name="Colorful Shading Accent 6" w:semiHidden="0" w:uiPriority="71" w:unhideWhenUsed="0"/>
+    <w:lsdException w:name="Colorful List Accent 6" w:semiHidden="0" w:uiPriority="72" w:unhideWhenUsed="0"/>
+    <w:lsdException w:name="Colorful Grid Accent 6" w:semiHidden="0" w:uiPriority="73" w:unhideWhenUsed="0"/>
+    <w:lsdException w:name="Subtle Emphasis" w:semiHidden="0" w:uiPriority="19" w:unhideWhenUsed="0" w:qFormat="1"/>
+    <w:lsdException w:name="Intense Emphasis" w:semiHidden="0" w:uiPriority="21" w:unhideWhenUsed="0" w:qFormat="1"/>
+    <w:lsdException w:name="Subtle Reference" w:semiHidden="0" w:uiPriority="31" w:unhideWhenUsed="0" w:qFormat="1"/>
+    <w:lsdException w:name="Intense Reference" w:semiHidden="0" w:uiPriority="32" w:unhideWhenUsed="0" w:qFormat="1"/>
+    <w:lsdException w:name="Book Title" w:semiHidden="0" w:uiPriority="33" w:unhideWhenUsed="0" w:qFormat="1"/>
+    <w:lsdException w:name="Bibliography" w:uiPriority="37"/>
+    <w:lsdException w:name="TOC Heading" w:uiPriority="39" w:qFormat="1"/>
+  </w:latentStyles>
+  <w:style w:type="paragraph" w:default="1" w:styleId="Normalny">
+    <w:name w:val="Normal"/>
+    <w:qFormat/>
+  </w:style>
+  <w:style w:type="character" w:default="1" w:styleId="Domylnaczcionkaakapitu">
+    <w:name w:val="Default Paragraph Font"/>
+    <w:uiPriority w:val="1"/>
+    <w:semiHidden/>
+    <w:unhideWhenUsed/>
+  </w:style>
+  <w:style w:type="table" w:default="1" w:styleId="Standardowy">
+    <w:name w:val="Normal Table"/>
+    <w:uiPriority w:val="99"/>
+    <w:semiHidden/>
+    <w:unhideWhenUsed/>
+    <w:tblPr>
+      <w:tblInd w:w="0" w:type="dxa"/>
+      <w:tblCellMar>
+        <w:top w:w="0" w:type="dxa"/>
+        <w:left w:w="108" w:type="dxa"/>
+        <w:bottom w:w="0" w:type="dxa"/>
+        <w:right w:w="108" w:type="dxa"/>
+      </w:tblCellMar>
+    </w:tblPr>
+  </w:style>
+  <w:style w:type="numbering" w:default="1" w:styleId="Bezlisty">
+    <w:name w:val="No List"/>
+    <w:uiPriority w:val="99"/>
+    <w:semiHidden/>
+    <w:unhideWhenUsed/>
+  </w:style>
+  <w:style w:type="paragraph" w:customStyle="1" w:styleId="929F381A57884836840F6359BEA12160">
+    <w:name w:val="929F381A57884836840F6359BEA12160"/>
+    <w:rsid w:val="006708B7"/>
+  </w:style>
+  <w:style w:type="paragraph" w:customStyle="1" w:styleId="CDEA1A68E451452082D7C3FDC310DF58">
+    <w:name w:val="CDEA1A68E451452082D7C3FDC310DF58"/>
+    <w:rsid w:val="006708B7"/>
+  </w:style>
+  <w:style w:type="paragraph" w:customStyle="1" w:styleId="78E550B164984DDBB4E9D9569A01E237">
+    <w:name w:val="78E550B164984DDBB4E9D9569A01E237"/>
+    <w:rsid w:val="006708B7"/>
+  </w:style>
+  <w:style w:type="paragraph" w:customStyle="1" w:styleId="71169C00BCDD4021BE5DE469755AA743">
+    <w:name w:val="71169C00BCDD4021BE5DE469755AA743"/>
+    <w:rsid w:val="006708B7"/>
+  </w:style>
+  <w:style w:type="paragraph" w:customStyle="1" w:styleId="7825F13D18A34BD186278670F8EBDFDB">
+    <w:name w:val="7825F13D18A34BD186278670F8EBDFDB"/>
+    <w:rsid w:val="006708B7"/>
+  </w:style>
+  <w:style w:type="paragraph" w:customStyle="1" w:styleId="C95E80E7E1264B16983B8EE72E68BC14">
+    <w:name w:val="C95E80E7E1264B16983B8EE72E68BC14"/>
+    <w:rsid w:val="006708B7"/>
+  </w:style>
+  <w:style w:type="paragraph" w:customStyle="1" w:styleId="114F67B9D5534DEAB2B5F5BAE1973356">
+    <w:name w:val="114F67B9D5534DEAB2B5F5BAE1973356"/>
+    <w:rsid w:val="006708B7"/>
+  </w:style>
+  <w:style w:type="paragraph" w:customStyle="1" w:styleId="D299C1E4DFBC4D32A8F7B95E66C85112">
+    <w:name w:val="D299C1E4DFBC4D32A8F7B95E66C85112"/>
+    <w:rsid w:val="006708B7"/>
+  </w:style>
+  <w:style w:type="paragraph" w:customStyle="1" w:styleId="4B664680B0CD415985132A318FA86F91">
+    <w:name w:val="4B664680B0CD415985132A318FA86F91"/>
+    <w:rsid w:val="006708B7"/>
+  </w:style>
+</w:styles>
+</file>
+
+<file path=word/glossary/stylesWithEffects.xml><?xml version="1.0" encoding="utf-8"?>
+<w:styles xmlns:wpc="http://schemas.microsoft.com/office/word/2010/wordprocessingCanvas" xmlns:mc="http://schemas.openxmlformats.org/markup-compatibility/2006" xmlns:o="urn:schemas-microsoft-com:office:office" xmlns:r="http://schemas.openxmlformats.org/officeDocument/2006/relationships" xmlns:m="http://schemas.openxmlformats.org/officeDocument/2006/math" xmlns:v="urn:schemas-microsoft-com:vml" xmlns:wp14="http://schemas.microsoft.com/office/word/2010/wordprocessingDrawing" xmlns:wp="http://schemas.openxmlformats.org/drawingml/2006/wordprocessingDrawing" xmlns:w10="urn:schemas-microsoft-com:office:word" xmlns:w="http://schemas.openxmlformats.org/wordprocessingml/2006/main" xmlns:w14="http://schemas.microsoft.com/office/word/2010/wordml" xmlns:wpg="http://schemas.microsoft.com/office/word/2010/wordprocessingGroup" xmlns:wpi="http://schemas.microsoft.com/office/word/2010/wordprocessingInk" xmlns:wne="http://schemas.microsoft.com/office/word/2006/wordml" xmlns:wps="http://schemas.microsoft.com/office/word/2010/wordprocessingShape" mc:Ignorable="w14 wp14">
+  <w:docDefaults>
+    <w:rPrDefault>
+      <w:rPr>
+        <w:rFonts w:asciiTheme="minorHAnsi" w:eastAsiaTheme="minorEastAsia" w:hAnsiTheme="minorHAnsi" w:cstheme="minorBidi"/>
+        <w:sz w:val="22"/>
+        <w:szCs w:val="22"/>
+        <w:lang w:val="pl-PL" w:eastAsia="pl-PL" w:bidi="ar-SA"/>
+      </w:rPr>
+    </w:rPrDefault>
+    <w:pPrDefault>
+      <w:pPr>
+        <w:spacing w:after="200" w:line="276" w:lineRule="auto"/>
+      </w:pPr>
+    </w:pPrDefault>
+  </w:docDefaults>
+  <w:latentStyles w:defLockedState="0" w:defUIPriority="99" w:defSemiHidden="1" w:defUnhideWhenUsed="1" w:defQFormat="0" w:count="267">
+    <w:lsdException w:name="Normal" w:semiHidden="0" w:uiPriority="0" w:unhideWhenUsed="0" w:qFormat="1"/>
+    <w:lsdException w:name="heading 1" w:semiHidden="0" w:uiPriority="9" w:unhideWhenUsed="0" w:qFormat="1"/>
+    <w:lsdException w:name="heading 2" w:uiPriority="9" w:qFormat="1"/>
+    <w:lsdException w:name="heading 3" w:uiPriority="9" w:qFormat="1"/>
+    <w:lsdException w:name="heading 4" w:uiPriority="9" w:qFormat="1"/>
+    <w:lsdException w:name="heading 5" w:uiPriority="9" w:qFormat="1"/>
+    <w:lsdException w:name="heading 6" w:uiPriority="9" w:qFormat="1"/>
+    <w:lsdException w:name="heading 7" w:uiPriority="9" w:qFormat="1"/>
+    <w:lsdException w:name="heading 8" w:uiPriority="9" w:qFormat="1"/>
+    <w:lsdException w:name="heading 9" w:uiPriority="9" w:qFormat="1"/>
+    <w:lsdException w:name="toc 1" w:uiPriority="39"/>
+    <w:lsdException w:name="toc 2" w:uiPriority="39"/>
+    <w:lsdException w:name="toc 3" w:uiPriority="39"/>
+    <w:lsdException w:name="toc 4" w:uiPriority="39"/>
+    <w:lsdException w:name="toc 5" w:uiPriority="39"/>
+    <w:lsdException w:name="toc 6" w:uiPriority="39"/>
+    <w:lsdException w:name="toc 7" w:uiPriority="39"/>
+    <w:lsdException w:name="toc 8" w:uiPriority="39"/>
+    <w:lsdException w:name="toc 9" w:uiPriority="39"/>
+    <w:lsdException w:name="caption" w:uiPriority="35" w:qFormat="1"/>
+    <w:lsdException w:name="Title" w:semiHidden="0" w:uiPriority="10" w:unhideWhenUsed="0" w:qFormat="1"/>
+    <w:lsdException w:name="Default Paragraph Font" w:uiPriority="1"/>
+    <w:lsdException w:name="Subtitle" w:semiHidden="0" w:uiPriority="11" w:unhideWhenUsed="0" w:qFormat="1"/>
+    <w:lsdException w:name="Strong" w:semiHidden="0" w:uiPriority="22" w:unhideWhenUsed="0" w:qFormat="1"/>
+    <w:lsdException w:name="Emphasis" w:semiHidden="0" w:uiPriority="20" w:unhideWhenUsed="0" w:qFormat="1"/>
+    <w:lsdException w:name="Table Grid" w:semiHidden="0" w:uiPriority="59" w:unhideWhenUsed="0"/>
+    <w:lsdException w:name="Placeholder Text" w:unhideWhenUsed="0"/>
+    <w:lsdException w:name="No Spacing" w:semiHidden="0" w:uiPriority="1" w:unhideWhenUsed="0" w:qFormat="1"/>
+    <w:lsdException w:name="Light Shading" w:semiHidden="0" w:uiPriority="60" w:unhideWhenUsed="0"/>
+    <w:lsdException w:name="Light List" w:semiHidden="0" w:uiPriority="61" w:unhideWhenUsed="0"/>
+    <w:lsdException w:name="Light Grid" w:semiHidden="0" w:uiPriority="62" w:unhideWhenUsed="0"/>
+    <w:lsdException w:name="Medium Shading 1" w:semiHidden="0" w:uiPriority="63" w:unhideWhenUsed="0"/>
+    <w:lsdException w:name="Medium Shading 2" w:semiHidden="0" w:uiPriority="64" w:unhideWhenUsed="0"/>
+    <w:lsdException w:name="Medium List 1" w:semiHidden="0" w:uiPriority="65" w:unhideWhenUsed="0"/>
+    <w:lsdException w:name="Medium List 2" w:semiHidden="0" w:uiPriority="66" w:unhideWhenUsed="0"/>
+    <w:lsdException w:name="Medium Grid 1" w:semiHidden="0" w:uiPriority="67" w:unhideWhenUsed="0"/>
+    <w:lsdException w:name="Medium Grid 2" w:semiHidden="0" w:uiPriority="68" w:unhideWhenUsed="0"/>
+    <w:lsdException w:name="Medium Grid 3" w:semiHidden="0" w:uiPriority="69" w:unhideWhenUsed="0"/>
+    <w:lsdException w:name="Dark List" w:semiHidden="0" w:uiPriority="70" w:unhideWhenUsed="0"/>
+    <w:lsdException w:name="Colorful Shading" w:semiHidden="0" w:uiPriority="71" w:unhideWhenUsed="0"/>
+    <w:lsdException w:name="Colorful List" w:semiHidden="0" w:uiPriority="72" w:unhideWhenUsed="0"/>
+    <w:lsdException w:name="Colorful Grid" w:semiHidden="0" w:uiPriority="73" w:unhideWhenUsed="0"/>
+    <w:lsdException w:name="Light Shading Accent 1" w:semiHidden="0" w:uiPriority="60" w:unhideWhenUsed="0"/>
+    <w:lsdException w:name="Light List Accent 1" w:semiHidden="0" w:uiPriority="61" w:unhideWhenUsed="0"/>
+    <w:lsdException w:name="Light Grid Accent 1" w:semiHidden="0" w:uiPriority="62" w:unhideWhenUsed="0"/>
+    <w:lsdException w:name="Medium Shading 1 Accent 1" w:semiHidden="0" w:uiPriority="63" w:unhideWhenUsed="0"/>
+    <w:lsdException w:name="Medium Shading 2 Accent 1" w:semiHidden="0" w:uiPriority="64" w:unhideWhenUsed="0"/>
+    <w:lsdException w:name="Medium List 1 Accent 1" w:semiHidden="0" w:uiPriority="65" w:unhideWhenUsed="0"/>
+    <w:lsdException w:name="Revision" w:unhideWhenUsed="0"/>
+    <w:lsdException w:name="List Paragraph" w:semiHidden="0" w:uiPriority="34" w:unhideWhenUsed="0" w:qFormat="1"/>
+    <w:lsdException w:name="Quote" w:semiHidden="0" w:uiPriority="29" w:unhideWhenUsed="0" w:qFormat="1"/>
+    <w:lsdException w:name="Intense Quote" w:semiHidden="0" w:uiPriority="30" w:unhideWhenUsed="0" w:qFormat="1"/>
+    <w:lsdException w:name="Medium List 2 Accent 1" w:semiHidden="0" w:uiPriority="66" w:unhideWhenUsed="0"/>
+    <w:lsdException w:name="Medium Grid 1 Accent 1" w:semiHidden="0" w:uiPriority="67" w:unhideWhenUsed="0"/>
+    <w:lsdException w:name="Medium Grid 2 Accent 1" w:semiHidden="0" w:uiPriority="68" w:unhideWhenUsed="0"/>
+    <w:lsdException w:name="Medium Grid 3 Accent 1" w:semiHidden="0" w:uiPriority="69" w:unhideWhenUsed="0"/>
+    <w:lsdException w:name="Dark List Accent 1" w:semiHidden="0" w:uiPriority="70" w:unhideWhenUsed="0"/>
+    <w:lsdException w:name="Colorful Shading Accent 1" w:semiHidden="0" w:uiPriority="71" w:unhideWhenUsed="0"/>
+    <w:lsdException w:name="Colorful List Accent 1" w:semiHidden="0" w:uiPriority="72" w:unhideWhenUsed="0"/>
+    <w:lsdException w:name="Colorful Grid Accent 1" w:semiHidden="0" w:uiPriority="73" w:unhideWhenUsed="0"/>
+    <w:lsdException w:name="Light Shading Accent 2" w:semiHidden="0" w:uiPriority="60" w:unhideWhenUsed="0"/>
+    <w:lsdException w:name="Light List Accent 2" w:semiHidden="0" w:uiPriority="61" w:unhideWhenUsed="0"/>
+    <w:lsdException w:name="Light Grid Accent 2" w:semiHidden="0" w:uiPriority="62" w:unhideWhenUsed="0"/>
+    <w:lsdException w:name="Medium Shading 1 Accent 2" w:semiHidden="0" w:uiPriority="63" w:unhideWhenUsed="0"/>
+    <w:lsdException w:name="Medium Shading 2 Accent 2" w:semiHidden="0" w:uiPriority="64" w:unhideWhenUsed="0"/>
+    <w:lsdException w:name="Medium List 1 Accent 2" w:semiHidden="0" w:uiPriority="65" w:unhideWhenUsed="0"/>
+    <w:lsdException w:name="Medium List 2 Accent 2" w:semiHidden="0" w:uiPriority="66" w:unhideWhenUsed="0"/>
+    <w:lsdException w:name="Medium Grid 1 Accent 2" w:semiHidden="0" w:uiPriority="67" w:unhideWhenUsed="0"/>
+    <w:lsdException w:name="Medium Grid 2 Accent 2" w:semiHidden="0" w:uiPriority="68" w:unhideWhenUsed="0"/>
+    <w:lsdException w:name="Medium Grid 3 Accent 2" w:semiHidden="0" w:uiPriority="69" w:unhideWhenUsed="0"/>
+    <w:lsdException w:name="Dark List Accent 2" w:semiHidden="0" w:uiPriority="70" w:unhideWhenUsed="0"/>
+    <w:lsdException w:name="Colorful Shading Accent 2" w:semiHidden="0" w:uiPriority="71" w:unhideWhenUsed="0"/>
+    <w:lsdException w:name="Colorful List Accent 2" w:semiHidden="0" w:uiPriority="72" w:unhideWhenUsed="0"/>
+    <w:lsdException w:name="Colorful Grid Accent 2" w:semiHidden="0" w:uiPriority="73" w:unhideWhenUsed="0"/>
+    <w:lsdException w:name="Light Shading Accent 3" w:semiHidden="0" w:uiPriority="60" w:unhideWhenUsed="0"/>
+    <w:lsdException w:name="Light List Accent 3" w:semiHidden="0" w:uiPriority="61" w:unhideWhenUsed="0"/>
+    <w:lsdException w:name="Light Grid Accent 3" w:semiHidden="0" w:uiPriority="62" w:unhideWhenUsed="0"/>
+    <w:lsdException w:name="Medium Shading 1 Accent 3" w:semiHidden="0" w:uiPriority="63" w:unhideWhenUsed="0"/>
+    <w:lsdException w:name="Medium Shading 2 Accent 3" w:semiHidden="0" w:uiPriority="64" w:unhideWhenUsed="0"/>
+    <w:lsdException w:name="Medium List 1 Accent 3" w:semiHidden="0" w:uiPriority="65" w:unhideWhenUsed="0"/>
+    <w:lsdException w:name="Medium List 2 Accent 3" w:semiHidden="0" w:uiPriority="66" w:unhideWhenUsed="0"/>
+    <w:lsdException w:name="Medium Grid 1 Accent 3" w:semiHidden="0" w:uiPriority="67" w:unhideWhenUsed="0"/>
+    <w:lsdException w:name="Medium Grid 2 Accent 3" w:semiHidden="0" w:uiPriority="68" w:unhideWhenUsed="0"/>
+    <w:lsdException w:name="Medium Grid 3 Accent 3" w:semiHidden="0" w:uiPriority="69" w:unhideWhenUsed="0"/>
+    <w:lsdException w:name="Dark List Accent 3" w:semiHidden="0" w:uiPriority="70" w:unhideWhenUsed="0"/>
+    <w:lsdException w:name="Colorful Shading Accent 3" w:semiHidden="0" w:uiPriority="71" w:unhideWhenUsed="0"/>
+    <w:lsdException w:name="Colorful List Accent 3" w:semiHidden="0" w:uiPriority="72" w:unhideWhenUsed="0"/>
+    <w:lsdException w:name="Colorful Grid Accent 3" w:semiHidden="0" w:uiPriority="73" w:unhideWhenUsed="0"/>
+    <w:lsdException w:name="Light Shading Accent 4" w:semiHidden="0" w:uiPriority="60" w:unhideWhenUsed="0"/>
+    <w:lsdException w:name="Light List Accent 4" w:semiHidden="0" w:uiPriority="61" w:unhideWhenUsed="0"/>
+    <w:lsdException w:name="Light Grid Accent 4" w:semiHidden="0" w:uiPriority="62" w:unhideWhenUsed="0"/>
+    <w:lsdException w:name="Medium Shading 1 Accent 4" w:semiHidden="0" w:uiPriority="63" w:unhideWhenUsed="0"/>
+    <w:lsdException w:name="Medium Shading 2 Accent 4" w:semiHidden="0" w:uiPriority="64" w:unhideWhenUsed="0"/>
+    <w:lsdException w:name="Medium List 1 Accent 4" w:semiHidden="0" w:uiPriority="65" w:unhideWhenUsed="0"/>
+    <w:lsdException w:name="Medium List 2 Accent 4" w:semiHidden="0" w:uiPriority="66" w:unhideWhenUsed="0"/>
+    <w:lsdException w:name="Medium Grid 1 Accent 4" w:semiHidden="0" w:uiPriority="67" w:unhideWhenUsed="0"/>
+    <w:lsdException w:name="Medium Grid 2 Accent 4" w:semiHidden="0" w:uiPriority="68" w:unhideWhenUsed="0"/>
+    <w:lsdException w:name="Medium Grid 3 Accent 4" w:semiHidden="0" w:uiPriority="69" w:unhideWhenUsed="0"/>
+    <w:lsdException w:name="Dark List Accent 4" w:semiHidden="0" w:uiPriority="70" w:unhideWhenUsed="0"/>
+    <w:lsdException w:name="Colorful Shading Accent 4" w:semiHidden="0" w:uiPriority="71" w:unhideWhenUsed="0"/>
+    <w:lsdException w:name="Colorful List Accent 4" w:semiHidden="0" w:uiPriority="72" w:unhideWhenUsed="0"/>
+    <w:lsdException w:name="Colorful Grid Accent 4" w:semiHidden="0" w:uiPriority="73" w:unhideWhenUsed="0"/>
+    <w:lsdException w:name="Light Shading Accent 5" w:semiHidden="0" w:uiPriority="60" w:unhideWhenUsed="0"/>
+    <w:lsdException w:name="Light List Accent 5" w:semiHidden="0" w:uiPriority="61" w:unhideWhenUsed="0"/>
+    <w:lsdException w:name="Light Grid Accent 5" w:semiHidden="0" w:uiPriority="62" w:unhideWhenUsed="0"/>
+    <w:lsdException w:name="Medium Shading 1 Accent 5" w:semiHidden="0" w:uiPriority="63" w:unhideWhenUsed="0"/>
+    <w:lsdException w:name="Medium Shading 2 Accent 5" w:semiHidden="0" w:uiPriority="64" w:unhideWhenUsed="0"/>
+    <w:lsdException w:name="Medium List 1 Accent 5" w:semiHidden="0" w:uiPriority="65" w:unhideWhenUsed="0"/>
+    <w:lsdException w:name="Medium List 2 Accent 5" w:semiHidden="0" w:uiPriority="66" w:unhideWhenUsed="0"/>
+    <w:lsdException w:name="Medium Grid 1 Accent 5" w:semiHidden="0" w:uiPriority="67" w:unhideWhenUsed="0"/>
+    <w:lsdException w:name="Medium Grid 2 Accent 5" w:semiHidden="0" w:uiPriority="68" w:unhideWhenUsed="0"/>
+    <w:lsdException w:name="Medium Grid 3 Accent 5" w:semiHidden="0" w:uiPriority="69" w:unhideWhenUsed="0"/>
+    <w:lsdException w:name="Dark List Accent 5" w:semiHidden="0" w:uiPriority="70" w:unhideWhenUsed="0"/>
+    <w:lsdException w:name="Colorful Shading Accent 5" w:semiHidden="0" w:uiPriority="71" w:unhideWhenUsed="0"/>
+    <w:lsdException w:name="Colorful List Accent 5" w:semiHidden="0" w:uiPriority="72" w:unhideWhenUsed="0"/>
+    <w:lsdException w:name="Colorful Grid Accent 5" w:semiHidden="0" w:uiPriority="73" w:unhideWhenUsed="0"/>
+    <w:lsdException w:name="Light Shading Accent 6" w:semiHidden="0" w:uiPriority="60" w:unhideWhenUsed="0"/>
+    <w:lsdException w:name="Light List Accent 6" w:semiHidden="0" w:uiPriority="61" w:unhideWhenUsed="0"/>
+    <w:lsdException w:name="Light Grid Accent 6" w:semiHidden="0" w:uiPriority="62" w:unhideWhenUsed="0"/>
+    <w:lsdException w:name="Medium Shading 1 Accent 6" w:semiHidden="0" w:uiPriority="63" w:unhideWhenUsed="0"/>
+    <w:lsdException w:name="Medium Shading 2 Accent 6" w:semiHidden="0" w:uiPriority="64" w:unhideWhenUsed="0"/>
+    <w:lsdException w:name="Medium List 1 Accent 6" w:semiHidden="0" w:uiPriority="65" w:unhideWhenUsed="0"/>
+    <w:lsdException w:name="Medium List 2 Accent 6" w:semiHidden="0" w:uiPriority="66" w:unhideWhenUsed="0"/>
+    <w:lsdException w:name="Medium Grid 1 Accent 6" w:semiHidden="0" w:uiPriority="67" w:unhideWhenUsed="0"/>
+    <w:lsdException w:name="Medium Grid 2 Accent 6" w:semiHidden="0" w:uiPriority="68" w:unhideWhenUsed="0"/>
+    <w:lsdException w:name="Medium Grid 3 Accent 6" w:semiHidden="0" w:uiPriority="69" w:unhideWhenUsed="0"/>
+    <w:lsdException w:name="Dark List Accent 6" w:semiHidden="0" w:uiPriority="70" w:unhideWhenUsed="0"/>
+    <w:lsdException w:name="Colorful Shading Accent 6" w:semiHidden="0" w:uiPriority="71" w:unhideWhenUsed="0"/>
+    <w:lsdException w:name="Colorful List Accent 6" w:semiHidden="0" w:uiPriority="72" w:unhideWhenUsed="0"/>
+    <w:lsdException w:name="Colorful Grid Accent 6" w:semiHidden="0" w:uiPriority="73" w:unhideWhenUsed="0"/>
+    <w:lsdException w:name="Subtle Emphasis" w:semiHidden="0" w:uiPriority="19" w:unhideWhenUsed="0" w:qFormat="1"/>
+    <w:lsdException w:name="Intense Emphasis" w:semiHidden="0" w:uiPriority="21" w:unhideWhenUsed="0" w:qFormat="1"/>
+    <w:lsdException w:name="Subtle Reference" w:semiHidden="0" w:uiPriority="31" w:unhideWhenUsed="0" w:qFormat="1"/>
+    <w:lsdException w:name="Intense Reference" w:semiHidden="0" w:uiPriority="32" w:unhideWhenUsed="0" w:qFormat="1"/>
+    <w:lsdException w:name="Book Title" w:semiHidden="0" w:uiPriority="33" w:unhideWhenUsed="0" w:qFormat="1"/>
+    <w:lsdException w:name="Bibliography" w:uiPriority="37"/>
+    <w:lsdException w:name="TOC Heading" w:uiPriority="39" w:qFormat="1"/>
+  </w:latentStyles>
+  <w:style w:type="paragraph" w:default="1" w:styleId="Normalny">
+    <w:name w:val="Normal"/>
+    <w:qFormat/>
+  </w:style>
+  <w:style w:type="character" w:default="1" w:styleId="Domylnaczcionkaakapitu">
+    <w:name w:val="Default Paragraph Font"/>
+    <w:uiPriority w:val="1"/>
+    <w:semiHidden/>
+    <w:unhideWhenUsed/>
+  </w:style>
+  <w:style w:type="table" w:default="1" w:styleId="Standardowy">
+    <w:name w:val="Normal Table"/>
+    <w:uiPriority w:val="99"/>
+    <w:semiHidden/>
+    <w:unhideWhenUsed/>
+    <w:tblPr>
+      <w:tblInd w:w="0" w:type="dxa"/>
+      <w:tblCellMar>
+        <w:top w:w="0" w:type="dxa"/>
+        <w:left w:w="108" w:type="dxa"/>
+        <w:bottom w:w="0" w:type="dxa"/>
+        <w:right w:w="108" w:type="dxa"/>
+      </w:tblCellMar>
+    </w:tblPr>
+  </w:style>
+  <w:style w:type="numbering" w:default="1" w:styleId="Bezlisty">
+    <w:name w:val="No List"/>
+    <w:uiPriority w:val="99"/>
+    <w:semiHidden/>
+    <w:unhideWhenUsed/>
+  </w:style>
+  <w:style w:type="paragraph" w:customStyle="1" w:styleId="929F381A57884836840F6359BEA12160">
+    <w:name w:val="929F381A57884836840F6359BEA12160"/>
+    <w:rsid w:val="006708B7"/>
+  </w:style>
+  <w:style w:type="paragraph" w:customStyle="1" w:styleId="CDEA1A68E451452082D7C3FDC310DF58">
+    <w:name w:val="CDEA1A68E451452082D7C3FDC310DF58"/>
+    <w:rsid w:val="006708B7"/>
+  </w:style>
+  <w:style w:type="paragraph" w:customStyle="1" w:styleId="78E550B164984DDBB4E9D9569A01E237">
+    <w:name w:val="78E550B164984DDBB4E9D9569A01E237"/>
+    <w:rsid w:val="006708B7"/>
+  </w:style>
+  <w:style w:type="paragraph" w:customStyle="1" w:styleId="71169C00BCDD4021BE5DE469755AA743">
+    <w:name w:val="71169C00BCDD4021BE5DE469755AA743"/>
+    <w:rsid w:val="006708B7"/>
+  </w:style>
+  <w:style w:type="paragraph" w:customStyle="1" w:styleId="7825F13D18A34BD186278670F8EBDFDB">
+    <w:name w:val="7825F13D18A34BD186278670F8EBDFDB"/>
+    <w:rsid w:val="006708B7"/>
+  </w:style>
+  <w:style w:type="paragraph" w:customStyle="1" w:styleId="C95E80E7E1264B16983B8EE72E68BC14">
+    <w:name w:val="C95E80E7E1264B16983B8EE72E68BC14"/>
+    <w:rsid w:val="006708B7"/>
+  </w:style>
+  <w:style w:type="paragraph" w:customStyle="1" w:styleId="114F67B9D5534DEAB2B5F5BAE1973356">
+    <w:name w:val="114F67B9D5534DEAB2B5F5BAE1973356"/>
+    <w:rsid w:val="006708B7"/>
+  </w:style>
+  <w:style w:type="paragraph" w:customStyle="1" w:styleId="D299C1E4DFBC4D32A8F7B95E66C85112">
+    <w:name w:val="D299C1E4DFBC4D32A8F7B95E66C85112"/>
+    <w:rsid w:val="006708B7"/>
+  </w:style>
+  <w:style w:type="paragraph" w:customStyle="1" w:styleId="4B664680B0CD415985132A318FA86F91">
+    <w:name w:val="4B664680B0CD415985132A318FA86F91"/>
+    <w:rsid w:val="006708B7"/>
+  </w:style>
+</w:styles>
+</file>
+
+<file path=word/glossary/webSettings.xml><?xml version="1.0" encoding="utf-8"?>
+<w:webSettings xmlns:mc="http://schemas.openxmlformats.org/markup-compatibility/2006" xmlns:r="http://schemas.openxmlformats.org/officeDocument/2006/relationships" xmlns:w="http://schemas.openxmlformats.org/wordprocessingml/2006/main" xmlns:w14="http://schemas.microsoft.com/office/word/2010/wordml" mc:Ignorable="w14">
+  <w:optimizeForBrowser/>
+  <w:allowPNG/>
+</w:webSettings>
 </file>
 
 <file path=word/theme/theme1.xml><?xml version="1.0" encoding="utf-8"?>
@@ -7284,4 +8677,35 @@
   <a:objectDefaults/>
   <a:extraClrSchemeLst/>
 </a:theme>
+</file>
+
+<file path=customXml/item1.xml><?xml version="1.0" encoding="utf-8"?>
+<CoverPageProperties xmlns="http://schemas.microsoft.com/office/2006/coverPageProps">
+  <PublishDate>2013-05-27T00:00:00</PublishDate>
+  <Abstract/>
+  <CompanyAddress/>
+  <CompanyPhone/>
+  <CompanyFax/>
+  <CompanyEmail/>
+</CoverPageProperties>
+</file>
+
+<file path=customXml/item2.xml><?xml version="1.0" encoding="utf-8"?>
+<b:Sources xmlns:b="http://schemas.openxmlformats.org/officeDocument/2006/bibliography" xmlns="http://schemas.openxmlformats.org/officeDocument/2006/bibliography" SelectedStyle="\APA.XSL" StyleName="APA"/>
+</file>
+
+<file path=customXml/itemProps1.xml><?xml version="1.0" encoding="utf-8"?>
+<ds:datastoreItem xmlns:ds="http://schemas.openxmlformats.org/officeDocument/2006/customXml" ds:itemID="{55AF091B-3C7A-41E3-B477-F2FDAA23CFDA}">
+  <ds:schemaRefs>
+    <ds:schemaRef ds:uri="http://schemas.microsoft.com/office/2006/coverPageProps"/>
+  </ds:schemaRefs>
+</ds:datastoreItem>
+</file>
+
+<file path=customXml/itemProps2.xml><?xml version="1.0" encoding="utf-8"?>
+<ds:datastoreItem xmlns:ds="http://schemas.openxmlformats.org/officeDocument/2006/customXml" ds:itemID="{A11A702C-3E92-4DC5-B68F-7C299330739A}">
+  <ds:schemaRefs>
+    <ds:schemaRef ds:uri="http://schemas.openxmlformats.org/officeDocument/2006/bibliography"/>
+  </ds:schemaRefs>
+</ds:datastoreItem>
 </file>
</xml_diff>